<commit_message>
Actualizada documentacion con nuevo diagrama
</commit_message>
<xml_diff>
--- a/doc/Documentacion.docx
+++ b/doc/Documentacion.docx
@@ -2,6 +2,8 @@
 <file path=word/document.xml><?xml version="1.0" encoding="utf-8"?>
 <w:document xmlns:wpc="http://schemas.microsoft.com/office/word/2010/wordprocessingCanvas" xmlns:mc="http://schemas.openxmlformats.org/markup-compatibility/2006" xmlns:o="urn:schemas-microsoft-com:office:office" xmlns:r="http://schemas.openxmlformats.org/officeDocument/2006/relationships" xmlns:m="http://schemas.openxmlformats.org/officeDocument/2006/math" xmlns:v="urn:schemas-microsoft-com:vml" xmlns:wp14="http://schemas.microsoft.com/office/word/2010/wordprocessingDrawing" xmlns:wp="http://schemas.openxmlformats.org/drawingml/2006/wordprocessingDrawing" xmlns:w10="urn:schemas-microsoft-com:office:word" xmlns:w="http://schemas.openxmlformats.org/wordprocessingml/2006/main" xmlns:w14="http://schemas.microsoft.com/office/word/2010/wordml" xmlns:w15="http://schemas.microsoft.com/office/word/2012/wordml" xmlns:wpg="http://schemas.microsoft.com/office/word/2010/wordprocessingGroup" xmlns:wpi="http://schemas.microsoft.com/office/word/2010/wordprocessingInk" xmlns:wne="http://schemas.microsoft.com/office/word/2006/wordml" xmlns:wps="http://schemas.microsoft.com/office/word/2010/wordprocessingShape" mc:Ignorable="w14 w15 wp14">
   <w:body>
+    <w:bookmarkStart w:id="0" w:name="_GoBack" w:displacedByCustomXml="next"/>
+    <w:bookmarkEnd w:id="0" w:displacedByCustomXml="next"/>
     <w:sdt>
       <w:sdtPr>
         <w:rPr>
@@ -324,7 +326,7 @@
                                       <w:noProof/>
                                       <w:color w:val="FFFFFF" w:themeColor="background1"/>
                                     </w:rPr>
-                                    <w:t>2017-05-09</w:t>
+                                    <w:t>2017-05-10</w:t>
                                   </w:r>
                                   <w:r>
                                     <w:rPr>
@@ -436,7 +438,7 @@
                                 <w:noProof/>
                                 <w:color w:val="FFFFFF" w:themeColor="background1"/>
                               </w:rPr>
-                              <w:t>2017-05-09</w:t>
+                              <w:t>2017-05-10</w:t>
                             </w:r>
                             <w:r>
                               <w:rPr>
@@ -599,70 +601,14 @@
                                         <w:szCs w:val="72"/>
                                       </w:rPr>
                                     </w:pPr>
-                                    <w:proofErr w:type="spellStart"/>
                                     <w:r>
                                       <w:rPr>
                                         <w:color w:val="FFFFFF" w:themeColor="background1"/>
                                         <w:sz w:val="72"/>
                                         <w:szCs w:val="72"/>
                                       </w:rPr>
-                                      <w:t>GestUsers</w:t>
+                                      <w:t>GestUsers: Citizen Participation System</w:t>
                                     </w:r>
-                                    <w:proofErr w:type="spellEnd"/>
-                                    <w:r>
-                                      <w:rPr>
-                                        <w:color w:val="FFFFFF" w:themeColor="background1"/>
-                                        <w:sz w:val="72"/>
-                                        <w:szCs w:val="72"/>
-                                      </w:rPr>
-                                      <w:t xml:space="preserve">: </w:t>
-                                    </w:r>
-                                    <w:proofErr w:type="spellStart"/>
-                                    <w:r>
-                                      <w:rPr>
-                                        <w:color w:val="FFFFFF" w:themeColor="background1"/>
-                                        <w:sz w:val="72"/>
-                                        <w:szCs w:val="72"/>
-                                      </w:rPr>
-                                      <w:t>Citizen</w:t>
-                                    </w:r>
-                                    <w:proofErr w:type="spellEnd"/>
-                                    <w:r>
-                                      <w:rPr>
-                                        <w:color w:val="FFFFFF" w:themeColor="background1"/>
-                                        <w:sz w:val="72"/>
-                                        <w:szCs w:val="72"/>
-                                      </w:rPr>
-                                      <w:t xml:space="preserve"> </w:t>
-                                    </w:r>
-                                    <w:proofErr w:type="spellStart"/>
-                                    <w:r>
-                                      <w:rPr>
-                                        <w:color w:val="FFFFFF" w:themeColor="background1"/>
-                                        <w:sz w:val="72"/>
-                                        <w:szCs w:val="72"/>
-                                      </w:rPr>
-                                      <w:t>Participation</w:t>
-                                    </w:r>
-                                    <w:proofErr w:type="spellEnd"/>
-                                    <w:r>
-                                      <w:rPr>
-                                        <w:color w:val="FFFFFF" w:themeColor="background1"/>
-                                        <w:sz w:val="72"/>
-                                        <w:szCs w:val="72"/>
-                                      </w:rPr>
-                                      <w:t xml:space="preserve"> </w:t>
-                                    </w:r>
-                                    <w:proofErr w:type="spellStart"/>
-                                    <w:r>
-                                      <w:rPr>
-                                        <w:color w:val="FFFFFF" w:themeColor="background1"/>
-                                        <w:sz w:val="72"/>
-                                        <w:szCs w:val="72"/>
-                                      </w:rPr>
-                                      <w:t>System</w:t>
-                                    </w:r>
-                                    <w:proofErr w:type="spellEnd"/>
                                   </w:p>
                                 </w:sdtContent>
                               </w:sdt>
@@ -1152,31 +1098,7 @@
                                     <w:szCs w:val="24"/>
                                     <w:lang w:val="en-GB"/>
                                   </w:rPr>
-                                  <w:t xml:space="preserve">Software Architecture for </w:t>
-                                </w:r>
-                                <w:proofErr w:type="spellStart"/>
-                                <w:r>
-                                  <w:rPr>
-                                    <w:i/>
-                                    <w:iCs/>
-                                    <w:color w:val="5B9BD5" w:themeColor="accent1"/>
-                                    <w:sz w:val="24"/>
-                                    <w:szCs w:val="24"/>
-                                    <w:lang w:val="en-GB"/>
-                                  </w:rPr>
-                                  <w:t>GestUsers</w:t>
-                                </w:r>
-                                <w:proofErr w:type="spellEnd"/>
-                                <w:r>
-                                  <w:rPr>
-                                    <w:i/>
-                                    <w:iCs/>
-                                    <w:color w:val="5B9BD5" w:themeColor="accent1"/>
-                                    <w:sz w:val="24"/>
-                                    <w:szCs w:val="24"/>
-                                    <w:lang w:val="en-GB"/>
-                                  </w:rPr>
-                                  <w:t>. Description of the practice work (201</w:t>
+                                  <w:t>Software Architecture for GestUsers. Description of the practice work (201</w:t>
                                 </w:r>
                                 <w:r>
                                   <w:rPr>
@@ -1492,7 +1414,7 @@
           <w:szCs w:val="40"/>
         </w:rPr>
       </w:pPr>
-      <w:bookmarkStart w:id="0" w:name="_Toc521269836"/>
+      <w:bookmarkStart w:id="1" w:name="_Toc521269836"/>
       <w:r>
         <w:rPr>
           <w:b/>
@@ -1549,7 +1471,7 @@
                 <w:lang w:val="en-GB" w:eastAsia="en-GB"/>
               </w:rPr>
               <w:pict w14:anchorId="502467EB">
-                <v:shape id="_x0000_i1025" type="#_x0000_t75" style="width:170.9pt;height:60.8pt">
+                <v:shape id="_x0000_i1025" type="#_x0000_t75" style="width:170.9pt;height:60.75pt">
                   <v:imagedata r:id="rId13" o:title="logo_eng"/>
                 </v:shape>
               </w:pict>
@@ -1576,7 +1498,7 @@
                 <w:lang w:val="en-GB" w:eastAsia="en-GB"/>
               </w:rPr>
               <w:pict w14:anchorId="502467EC">
-                <v:shape id="_x0000_i1026" type="#_x0000_t75" style="width:99.65pt;height:119.3pt">
+                <v:shape id="_x0000_i1026" type="#_x0000_t75" style="width:99.65pt;height:119.65pt">
                   <v:imagedata r:id="rId14" o:title="Logo-COLOR-INGLES"/>
                 </v:shape>
               </w:pict>
@@ -1585,7 +1507,7 @@
         </w:tc>
       </w:tr>
     </w:tbl>
-    <w:bookmarkEnd w:id="0"/>
+    <w:bookmarkEnd w:id="1"/>
     <w:p>
       <w:pPr>
         <w:pBdr>
@@ -1622,7 +1544,6 @@
         </w:rPr>
         <w:fldChar w:fldCharType="separate"/>
       </w:r>
-      <w:proofErr w:type="spellStart"/>
       <w:r>
         <w:rPr>
           <w:b/>
@@ -1631,9 +1552,8 @@
           <w:szCs w:val="32"/>
           <w:lang w:val="en-GB"/>
         </w:rPr>
-        <w:t>GestUsers</w:t>
-      </w:r>
-      <w:proofErr w:type="spellEnd"/>
+        <w:t xml:space="preserve">GestUsers: </w:t>
+      </w:r>
       <w:r>
         <w:rPr>
           <w:b/>
@@ -1642,16 +1562,6 @@
           <w:szCs w:val="32"/>
           <w:lang w:val="en-GB"/>
         </w:rPr>
-        <w:t xml:space="preserve">: </w:t>
-      </w:r>
-      <w:r>
-        <w:rPr>
-          <w:b/>
-          <w:bCs/>
-          <w:sz w:val="32"/>
-          <w:szCs w:val="32"/>
-          <w:lang w:val="en-GB"/>
-        </w:rPr>
         <w:t xml:space="preserve">Citizen Participation System </w:t>
       </w:r>
       <w:r>
@@ -1696,36 +1606,8 @@
           <w:bCs/>
           <w:lang w:val="en-GB"/>
         </w:rPr>
-        <w:t xml:space="preserve">Juan Francisco </w:t>
-      </w:r>
-      <w:proofErr w:type="spellStart"/>
-      <w:r>
-        <w:rPr>
-          <w:b/>
-          <w:bCs/>
-          <w:lang w:val="en-GB"/>
-        </w:rPr>
-        <w:t>Piñera</w:t>
-      </w:r>
-      <w:proofErr w:type="spellEnd"/>
-      <w:r>
-        <w:rPr>
-          <w:b/>
-          <w:bCs/>
-          <w:lang w:val="en-GB"/>
-        </w:rPr>
-        <w:t xml:space="preserve"> </w:t>
-      </w:r>
-      <w:proofErr w:type="spellStart"/>
-      <w:r>
-        <w:rPr>
-          <w:b/>
-          <w:bCs/>
-          <w:lang w:val="en-GB"/>
-        </w:rPr>
-        <w:t>Ovejero</w:t>
-      </w:r>
-      <w:proofErr w:type="spellEnd"/>
+        <w:t>Juan Francisco Piñera Ovejero</w:t>
+      </w:r>
     </w:p>
     <w:p>
       <w:pPr>
@@ -1808,21 +1690,12 @@
         </w:rPr>
         <w:tab/>
       </w:r>
-      <w:proofErr w:type="spellStart"/>
       <w:r>
         <w:rPr>
           <w:b/>
           <w:bCs/>
         </w:rPr>
-        <w:t>Adrian</w:t>
-      </w:r>
-      <w:proofErr w:type="spellEnd"/>
-      <w:r>
-        <w:rPr>
-          <w:b/>
-          <w:bCs/>
-        </w:rPr>
-        <w:t xml:space="preserve"> Mirón Cao</w:t>
+        <w:t>Adrian Mirón Cao</w:t>
       </w:r>
     </w:p>
     <w:p>
@@ -1900,36 +1773,8 @@
           <w:bCs/>
           <w:lang w:val="en-GB"/>
         </w:rPr>
-        <w:t xml:space="preserve">Oriol </w:t>
-      </w:r>
-      <w:proofErr w:type="spellStart"/>
-      <w:r>
-        <w:rPr>
-          <w:b/>
-          <w:bCs/>
-          <w:lang w:val="en-GB"/>
-        </w:rPr>
-        <w:t>Invernón</w:t>
-      </w:r>
-      <w:proofErr w:type="spellEnd"/>
-      <w:r>
-        <w:rPr>
-          <w:b/>
-          <w:bCs/>
-          <w:lang w:val="en-GB"/>
-        </w:rPr>
-        <w:t xml:space="preserve"> </w:t>
-      </w:r>
-      <w:proofErr w:type="spellStart"/>
-      <w:r>
-        <w:rPr>
-          <w:b/>
-          <w:bCs/>
-          <w:lang w:val="en-GB"/>
-        </w:rPr>
-        <w:t>Llaneza</w:t>
-      </w:r>
-      <w:proofErr w:type="spellEnd"/>
+        <w:t>Oriol Invernón Llaneza</w:t>
+      </w:r>
     </w:p>
     <w:p>
       <w:pPr>
@@ -1969,7 +1814,7 @@
         </w:rPr>
         <w:tab/>
       </w:r>
-      <w:bookmarkStart w:id="1" w:name="_Toc521269774"/>
+      <w:bookmarkStart w:id="2" w:name="_Toc521269774"/>
       <w:sdt>
         <w:sdtPr>
           <w:rPr>
@@ -2127,8 +1972,8 @@
         <w:br w:type="page"/>
       </w:r>
     </w:p>
-    <w:bookmarkStart w:id="2" w:name="_Toc322984055" w:displacedByCustomXml="next"/>
-    <w:bookmarkStart w:id="3" w:name="_Toc322985971" w:displacedByCustomXml="next"/>
+    <w:bookmarkStart w:id="3" w:name="_Toc322984055" w:displacedByCustomXml="next"/>
+    <w:bookmarkStart w:id="4" w:name="_Toc322985971" w:displacedByCustomXml="next"/>
     <w:sdt>
       <w:sdtPr>
         <w:rPr>
@@ -3801,7 +3646,7 @@
               <w:rPr>
                 <w:webHidden/>
               </w:rPr>
-              <w:t>21</w:t>
+              <w:t>22</w:t>
             </w:r>
             <w:r>
               <w:rPr>
@@ -3861,7 +3706,7 @@
               <w:rPr>
                 <w:webHidden/>
               </w:rPr>
-              <w:t>26</w:t>
+              <w:t>27</w:t>
             </w:r>
             <w:r>
               <w:rPr>
@@ -3931,7 +3776,7 @@
                 <w:noProof/>
                 <w:webHidden/>
               </w:rPr>
-              <w:t>27</w:t>
+              <w:t>28</w:t>
             </w:r>
             <w:r>
               <w:rPr>
@@ -4002,7 +3847,7 @@
                 <w:noProof/>
                 <w:webHidden/>
               </w:rPr>
-              <w:t>27</w:t>
+              <w:t>28</w:t>
             </w:r>
             <w:r>
               <w:rPr>
@@ -4073,7 +3918,7 @@
                 <w:noProof/>
                 <w:webHidden/>
               </w:rPr>
-              <w:t>28</w:t>
+              <w:t>29</w:t>
             </w:r>
             <w:r>
               <w:rPr>
@@ -4144,7 +3989,7 @@
                 <w:noProof/>
                 <w:webHidden/>
               </w:rPr>
-              <w:t>30</w:t>
+              <w:t>31</w:t>
             </w:r>
             <w:r>
               <w:rPr>
@@ -4215,7 +4060,7 @@
                 <w:noProof/>
                 <w:webHidden/>
               </w:rPr>
-              <w:t>30</w:t>
+              <w:t>31</w:t>
             </w:r>
             <w:r>
               <w:rPr>
@@ -4286,7 +4131,7 @@
                 <w:noProof/>
                 <w:webHidden/>
               </w:rPr>
-              <w:t>31</w:t>
+              <w:t>32</w:t>
             </w:r>
             <w:r>
               <w:rPr>
@@ -4357,7 +4202,7 @@
                 <w:noProof/>
                 <w:webHidden/>
               </w:rPr>
-              <w:t>32</w:t>
+              <w:t>33</w:t>
             </w:r>
             <w:r>
               <w:rPr>
@@ -4428,7 +4273,7 @@
                 <w:noProof/>
                 <w:webHidden/>
               </w:rPr>
-              <w:t>32</w:t>
+              <w:t>33</w:t>
             </w:r>
             <w:r>
               <w:rPr>
@@ -4499,7 +4344,7 @@
                 <w:noProof/>
                 <w:webHidden/>
               </w:rPr>
-              <w:t>33</w:t>
+              <w:t>34</w:t>
             </w:r>
             <w:r>
               <w:rPr>
@@ -4570,7 +4415,7 @@
                 <w:noProof/>
                 <w:webHidden/>
               </w:rPr>
-              <w:t>33</w:t>
+              <w:t>34</w:t>
             </w:r>
             <w:r>
               <w:rPr>
@@ -4641,7 +4486,7 @@
                 <w:noProof/>
                 <w:webHidden/>
               </w:rPr>
-              <w:t>33</w:t>
+              <w:t>34</w:t>
             </w:r>
             <w:r>
               <w:rPr>
@@ -4712,7 +4557,7 @@
                 <w:noProof/>
                 <w:webHidden/>
               </w:rPr>
-              <w:t>35</w:t>
+              <w:t>36</w:t>
             </w:r>
             <w:r>
               <w:rPr>
@@ -4783,7 +4628,7 @@
                 <w:noProof/>
                 <w:webHidden/>
               </w:rPr>
-              <w:t>35</w:t>
+              <w:t>36</w:t>
             </w:r>
             <w:r>
               <w:rPr>
@@ -4854,7 +4699,7 @@
                 <w:noProof/>
                 <w:webHidden/>
               </w:rPr>
-              <w:t>36</w:t>
+              <w:t>37</w:t>
             </w:r>
             <w:r>
               <w:rPr>
@@ -4925,7 +4770,7 @@
                 <w:noProof/>
                 <w:webHidden/>
               </w:rPr>
-              <w:t>36</w:t>
+              <w:t>37</w:t>
             </w:r>
             <w:r>
               <w:rPr>
@@ -4996,7 +4841,7 @@
                 <w:noProof/>
                 <w:webHidden/>
               </w:rPr>
-              <w:t>36</w:t>
+              <w:t>37</w:t>
             </w:r>
             <w:r>
               <w:rPr>
@@ -5067,7 +4912,7 @@
                 <w:noProof/>
                 <w:webHidden/>
               </w:rPr>
-              <w:t>37</w:t>
+              <w:t>38</w:t>
             </w:r>
             <w:r>
               <w:rPr>
@@ -5077,8 +4922,6 @@
               <w:fldChar w:fldCharType="end"/>
             </w:r>
           </w:hyperlink>
-          <w:bookmarkStart w:id="4" w:name="_GoBack"/>
-          <w:bookmarkEnd w:id="4"/>
         </w:p>
         <w:p>
           <w:pPr>
@@ -5140,7 +4983,7 @@
                 <w:noProof/>
                 <w:webHidden/>
               </w:rPr>
-              <w:t>37</w:t>
+              <w:t>38</w:t>
             </w:r>
             <w:r>
               <w:rPr>
@@ -5201,7 +5044,7 @@
               <w:rPr>
                 <w:webHidden/>
               </w:rPr>
-              <w:t>41</w:t>
+              <w:t>42</w:t>
             </w:r>
             <w:r>
               <w:rPr>
@@ -5229,8 +5072,8 @@
         </w:p>
       </w:sdtContent>
     </w:sdt>
+    <w:bookmarkEnd w:id="4"/>
     <w:bookmarkEnd w:id="3"/>
-    <w:bookmarkEnd w:id="2"/>
     <w:p>
       <w:pPr>
         <w:rPr>
@@ -5314,35 +5157,7 @@
         <w:rPr>
           <w:lang w:val="en-GB"/>
         </w:rPr>
-        <w:t xml:space="preserve">The User Management system is divided in two parts: </w:t>
-      </w:r>
-      <w:proofErr w:type="spellStart"/>
-      <w:r>
-        <w:rPr>
-          <w:lang w:val="en-GB"/>
-        </w:rPr>
-        <w:t>CitizensLoader</w:t>
-      </w:r>
-      <w:proofErr w:type="spellEnd"/>
-      <w:r>
-        <w:rPr>
-          <w:lang w:val="en-GB"/>
-        </w:rPr>
-        <w:t xml:space="preserve">, to load data about citizens and Participants, to check if a user can participate. The students have to implement the software described in this document in two teams of 3 or 4 students during 3 weeks. One team will implement the </w:t>
-      </w:r>
-      <w:proofErr w:type="spellStart"/>
-      <w:r>
-        <w:rPr>
-          <w:lang w:val="en-GB"/>
-        </w:rPr>
-        <w:t>CitizensLoader</w:t>
-      </w:r>
-      <w:proofErr w:type="spellEnd"/>
-      <w:r>
-        <w:rPr>
-          <w:lang w:val="en-GB"/>
-        </w:rPr>
-        <w:t xml:space="preserve"> module sub-system and the other team will implement the Participants module.</w:t>
+        <w:t>The User Management system is divided in two parts: CitizensLoader, to load data about citizens and Participants, to check if a user can participate. The students have to implement the software described in this document in two teams of 3 or 4 students during 3 weeks. One team will implement the CitizensLoader module sub-system and the other team will implement the Participants module.</w:t>
       </w:r>
     </w:p>
     <w:p>
@@ -5391,7 +5206,7 @@
       <w:bookmarkStart w:id="12" w:name="_Toc472935132"/>
       <w:bookmarkStart w:id="13" w:name="_Toc442041818"/>
       <w:bookmarkStart w:id="14" w:name="_Toc482112071"/>
-      <w:bookmarkEnd w:id="1"/>
+      <w:bookmarkEnd w:id="2"/>
       <w:r>
         <w:rPr>
           <w:lang w:val="en-GB"/>
@@ -5453,19 +5268,11 @@
           <w:lang w:val="en-GB"/>
         </w:rPr>
       </w:pPr>
-      <w:proofErr w:type="spellStart"/>
-      <w:r>
-        <w:rPr>
-          <w:lang w:val="en-GB"/>
-        </w:rPr>
-        <w:t>CitizenLoader</w:t>
-      </w:r>
-      <w:proofErr w:type="spellEnd"/>
-      <w:r>
-        <w:rPr>
-          <w:lang w:val="en-GB"/>
-        </w:rPr>
-        <w:t xml:space="preserve"> loads the list of users from the Council, for example the municipal census</w:t>
+      <w:r>
+        <w:rPr>
+          <w:lang w:val="en-GB"/>
+        </w:rPr>
+        <w:t>CitizenLoader loads the list of users from the Council, for example the municipal census</w:t>
       </w:r>
     </w:p>
     <w:p>
@@ -5573,7 +5380,6 @@
         </w:rPr>
       </w:pPr>
       <w:bookmarkStart w:id="19" w:name="_Toc482112073"/>
-      <w:proofErr w:type="spellStart"/>
       <w:r>
         <w:rPr>
           <w:lang w:val="en-GB"/>
@@ -5584,7 +5390,6 @@
       <w:bookmarkEnd w:id="16"/>
       <w:bookmarkEnd w:id="17"/>
       <w:bookmarkEnd w:id="19"/>
-      <w:proofErr w:type="spellEnd"/>
     </w:p>
     <w:p>
       <w:pPr>
@@ -8162,18 +7967,18 @@
           <w:lang w:val="en-GB"/>
         </w:rPr>
       </w:pPr>
-      <w:bookmarkStart w:id="58" w:name="_Toc472933775"/>
-      <w:bookmarkStart w:id="59" w:name="_Toc472933891"/>
-      <w:bookmarkStart w:id="60" w:name="_Toc472935142"/>
-      <w:bookmarkStart w:id="61" w:name="_Toc442041828"/>
-      <w:bookmarkStart w:id="62" w:name="_Toc482112084"/>
+      <w:bookmarkStart w:id="58" w:name="_Toc482112084"/>
+      <w:bookmarkStart w:id="59" w:name="_Toc472933775"/>
+      <w:bookmarkStart w:id="60" w:name="_Toc472933891"/>
+      <w:bookmarkStart w:id="61" w:name="_Toc472935142"/>
+      <w:bookmarkStart w:id="62" w:name="_Toc442041828"/>
       <w:r>
         <w:rPr>
           <w:lang w:val="en-GB"/>
         </w:rPr>
         <w:t>City council</w:t>
       </w:r>
-      <w:bookmarkEnd w:id="62"/>
+      <w:bookmarkEnd w:id="58"/>
     </w:p>
     <w:p>
       <w:pPr>
@@ -8459,10 +8264,10 @@
         <w:lastRenderedPageBreak/>
         <w:t>Quality Attributes</w:t>
       </w:r>
-      <w:bookmarkEnd w:id="58"/>
       <w:bookmarkEnd w:id="59"/>
       <w:bookmarkEnd w:id="60"/>
       <w:bookmarkEnd w:id="61"/>
+      <w:bookmarkEnd w:id="62"/>
       <w:bookmarkEnd w:id="64"/>
       <w:r>
         <w:fldChar w:fldCharType="begin"/>
@@ -9193,7 +8998,6 @@
           <w:lang w:val="en-GB"/>
         </w:rPr>
       </w:pPr>
-      <w:proofErr w:type="spellStart"/>
       <w:r>
         <w:rPr>
           <w:b/>
@@ -9202,7 +9006,6 @@
         </w:rPr>
         <w:t>Deployability</w:t>
       </w:r>
-      <w:proofErr w:type="spellEnd"/>
     </w:p>
     <w:p>
       <w:pPr>
@@ -9812,7 +9615,6 @@
                 <w:lang w:val="en-GB"/>
               </w:rPr>
             </w:pPr>
-            <w:proofErr w:type="spellStart"/>
             <w:r>
               <w:rPr>
                 <w:rFonts w:ascii="Calibri" w:eastAsia="Calibri" w:hAnsi="Calibri" w:cs="Calibri"/>
@@ -9823,7 +9625,6 @@
               </w:rPr>
               <w:t>CitizensLoader</w:t>
             </w:r>
-            <w:proofErr w:type="spellEnd"/>
           </w:p>
           <w:p>
             <w:pPr>
@@ -9979,7 +9780,6 @@
                 <w:lang w:val="en-GB"/>
               </w:rPr>
             </w:pPr>
-            <w:proofErr w:type="spellStart"/>
             <w:r>
               <w:rPr>
                 <w:rFonts w:ascii="Calibri" w:eastAsia="Calibri" w:hAnsi="Calibri" w:cs="Calibri"/>
@@ -9990,7 +9790,6 @@
               </w:rPr>
               <w:t>CitizensLoader</w:t>
             </w:r>
-            <w:proofErr w:type="spellEnd"/>
           </w:p>
         </w:tc>
       </w:tr>
@@ -10133,27 +9932,15 @@
                 <w:lang w:val="en-GB"/>
               </w:rPr>
             </w:pPr>
-            <w:proofErr w:type="spellStart"/>
-            <w:r>
-              <w:rPr>
-                <w:rFonts w:ascii="Calibri" w:eastAsia="Calibri" w:hAnsi="Calibri" w:cs="Calibri"/>
-                <w:color w:val="000000" w:themeColor="text1"/>
-                <w:sz w:val="18"/>
-                <w:szCs w:val="18"/>
-                <w:lang w:val="en-GB"/>
-              </w:rPr>
-              <w:t>CitizensLoader</w:t>
-            </w:r>
-            <w:proofErr w:type="spellEnd"/>
-            <w:r>
-              <w:rPr>
-                <w:rFonts w:ascii="Calibri" w:eastAsia="Calibri" w:hAnsi="Calibri" w:cs="Calibri"/>
-                <w:color w:val="000000" w:themeColor="text1"/>
-                <w:sz w:val="18"/>
-                <w:szCs w:val="18"/>
-                <w:lang w:val="en-GB"/>
-              </w:rPr>
-              <w:t xml:space="preserve"> </w:t>
+            <w:r>
+              <w:rPr>
+                <w:rFonts w:ascii="Calibri" w:eastAsia="Calibri" w:hAnsi="Calibri" w:cs="Calibri"/>
+                <w:color w:val="000000" w:themeColor="text1"/>
+                <w:sz w:val="18"/>
+                <w:szCs w:val="18"/>
+                <w:lang w:val="en-GB"/>
+              </w:rPr>
+              <w:t xml:space="preserve">CitizensLoader </w:t>
             </w:r>
           </w:p>
         </w:tc>
@@ -10599,7 +10386,6 @@
                 <w:lang w:val="en-GB"/>
               </w:rPr>
             </w:pPr>
-            <w:proofErr w:type="spellStart"/>
             <w:r>
               <w:rPr>
                 <w:rFonts w:ascii="Calibri" w:eastAsia="Calibri" w:hAnsi="Calibri" w:cs="Calibri"/>
@@ -10610,7 +10396,6 @@
               </w:rPr>
               <w:t>CitizensLoader</w:t>
             </w:r>
-            <w:proofErr w:type="spellEnd"/>
           </w:p>
         </w:tc>
       </w:tr>
@@ -10753,27 +10538,15 @@
                 <w:lang w:val="en-GB"/>
               </w:rPr>
             </w:pPr>
-            <w:proofErr w:type="spellStart"/>
-            <w:r>
-              <w:rPr>
-                <w:rFonts w:ascii="Calibri" w:eastAsia="Calibri" w:hAnsi="Calibri" w:cs="Calibri"/>
-                <w:color w:val="000000" w:themeColor="text1"/>
-                <w:sz w:val="18"/>
-                <w:szCs w:val="18"/>
-                <w:lang w:val="en-GB"/>
-              </w:rPr>
-              <w:t>CitizensLoader</w:t>
-            </w:r>
-            <w:proofErr w:type="spellEnd"/>
-            <w:r>
-              <w:rPr>
-                <w:rFonts w:ascii="Calibri" w:eastAsia="Calibri" w:hAnsi="Calibri" w:cs="Calibri"/>
-                <w:color w:val="000000" w:themeColor="text1"/>
-                <w:sz w:val="18"/>
-                <w:szCs w:val="18"/>
-                <w:lang w:val="en-GB"/>
-              </w:rPr>
-              <w:t xml:space="preserve"> and Participants</w:t>
+            <w:r>
+              <w:rPr>
+                <w:rFonts w:ascii="Calibri" w:eastAsia="Calibri" w:hAnsi="Calibri" w:cs="Calibri"/>
+                <w:color w:val="000000" w:themeColor="text1"/>
+                <w:sz w:val="18"/>
+                <w:szCs w:val="18"/>
+                <w:lang w:val="en-GB"/>
+              </w:rPr>
+              <w:t>CitizensLoader and Participants</w:t>
             </w:r>
           </w:p>
         </w:tc>
@@ -11071,7 +10844,6 @@
                 <w:lang w:val="en-GB"/>
               </w:rPr>
             </w:pPr>
-            <w:proofErr w:type="spellStart"/>
             <w:r>
               <w:rPr>
                 <w:rFonts w:ascii="Calibri" w:eastAsia="Calibri" w:hAnsi="Calibri" w:cs="Calibri"/>
@@ -11082,7 +10854,6 @@
               </w:rPr>
               <w:t>CitizensLoader</w:t>
             </w:r>
-            <w:proofErr w:type="spellEnd"/>
           </w:p>
         </w:tc>
       </w:tr>
@@ -11226,7 +10997,6 @@
                 <w:lang w:val="en-GB"/>
               </w:rPr>
             </w:pPr>
-            <w:proofErr w:type="spellStart"/>
             <w:r>
               <w:rPr>
                 <w:rFonts w:ascii="Calibri" w:eastAsia="Calibri" w:hAnsi="Calibri" w:cs="Calibri"/>
@@ -11237,7 +11007,6 @@
               </w:rPr>
               <w:t>CitizensLoader</w:t>
             </w:r>
-            <w:proofErr w:type="spellEnd"/>
           </w:p>
         </w:tc>
       </w:tr>
@@ -11534,27 +11303,15 @@
                 <w:lang w:val="en-GB"/>
               </w:rPr>
             </w:pPr>
-            <w:proofErr w:type="spellStart"/>
-            <w:r>
-              <w:rPr>
-                <w:rFonts w:ascii="Calibri" w:eastAsia="Calibri" w:hAnsi="Calibri" w:cs="Calibri"/>
-                <w:color w:val="000000" w:themeColor="text1"/>
-                <w:sz w:val="18"/>
-                <w:szCs w:val="18"/>
-                <w:lang w:val="en-GB"/>
-              </w:rPr>
-              <w:t>CitizenLoader</w:t>
-            </w:r>
-            <w:proofErr w:type="spellEnd"/>
-            <w:r>
-              <w:rPr>
-                <w:rFonts w:ascii="Calibri" w:eastAsia="Calibri" w:hAnsi="Calibri" w:cs="Calibri"/>
-                <w:color w:val="000000" w:themeColor="text1"/>
-                <w:sz w:val="18"/>
-                <w:szCs w:val="18"/>
-                <w:lang w:val="en-GB"/>
-              </w:rPr>
-              <w:t>, Participants, Dashboard and participation System</w:t>
+            <w:r>
+              <w:rPr>
+                <w:rFonts w:ascii="Calibri" w:eastAsia="Calibri" w:hAnsi="Calibri" w:cs="Calibri"/>
+                <w:color w:val="000000" w:themeColor="text1"/>
+                <w:sz w:val="18"/>
+                <w:szCs w:val="18"/>
+                <w:lang w:val="en-GB"/>
+              </w:rPr>
+              <w:t>CitizenLoader, Participants, Dashboard and participation System</w:t>
             </w:r>
           </w:p>
         </w:tc>
@@ -11664,7 +11421,6 @@
                 <w:lang w:val="en-GB"/>
               </w:rPr>
             </w:pPr>
-            <w:proofErr w:type="spellStart"/>
             <w:r>
               <w:rPr>
                 <w:rFonts w:ascii="Calibri" w:eastAsia="Calibri" w:hAnsi="Calibri" w:cs="Calibri"/>
@@ -11675,7 +11431,6 @@
               </w:rPr>
               <w:t>Deployability</w:t>
             </w:r>
-            <w:proofErr w:type="spellEnd"/>
           </w:p>
         </w:tc>
         <w:tc>
@@ -21239,29 +20994,7 @@
                 <w:szCs w:val="20"/>
                 <w:lang w:val="en-GB"/>
               </w:rPr>
-              <w:t xml:space="preserve">The source code will be available as a </w:t>
-            </w:r>
-            <w:proofErr w:type="spellStart"/>
-            <w:r>
-              <w:rPr>
-                <w:rFonts w:ascii="Calibri" w:eastAsia="Calibri" w:hAnsi="Calibri" w:cs="Calibri"/>
-                <w:color w:val="000000" w:themeColor="text1"/>
-                <w:sz w:val="20"/>
-                <w:szCs w:val="20"/>
-                <w:lang w:val="en-GB"/>
-              </w:rPr>
-              <w:t>Github</w:t>
-            </w:r>
-            <w:proofErr w:type="spellEnd"/>
-            <w:r>
-              <w:rPr>
-                <w:rFonts w:ascii="Calibri" w:eastAsia="Calibri" w:hAnsi="Calibri" w:cs="Calibri"/>
-                <w:color w:val="000000" w:themeColor="text1"/>
-                <w:sz w:val="20"/>
-                <w:szCs w:val="20"/>
-                <w:lang w:val="en-GB"/>
-              </w:rPr>
-              <w:t xml:space="preserve"> repository</w:t>
+              <w:t>The source code will be available as a Github repository</w:t>
             </w:r>
           </w:p>
         </w:tc>
@@ -21288,27 +21021,15 @@
                 <w:lang w:val="en-GB"/>
               </w:rPr>
             </w:pPr>
-            <w:proofErr w:type="spellStart"/>
-            <w:r>
-              <w:rPr>
-                <w:rFonts w:ascii="Calibri" w:eastAsia="Calibri" w:hAnsi="Calibri" w:cs="Calibri"/>
-                <w:color w:val="000000" w:themeColor="text1"/>
-                <w:sz w:val="20"/>
-                <w:szCs w:val="20"/>
-                <w:lang w:val="en-GB"/>
-              </w:rPr>
-              <w:t>Github</w:t>
-            </w:r>
-            <w:proofErr w:type="spellEnd"/>
-            <w:r>
-              <w:rPr>
-                <w:rFonts w:ascii="Calibri" w:eastAsia="Calibri" w:hAnsi="Calibri" w:cs="Calibri"/>
-                <w:color w:val="000000" w:themeColor="text1"/>
-                <w:sz w:val="20"/>
-                <w:szCs w:val="20"/>
-                <w:lang w:val="en-GB"/>
-              </w:rPr>
-              <w:t xml:space="preserve"> offers a very powerful project management tool for this kind of projects.</w:t>
+            <w:r>
+              <w:rPr>
+                <w:rFonts w:ascii="Calibri" w:eastAsia="Calibri" w:hAnsi="Calibri" w:cs="Calibri"/>
+                <w:color w:val="000000" w:themeColor="text1"/>
+                <w:sz w:val="20"/>
+                <w:szCs w:val="20"/>
+                <w:lang w:val="en-GB"/>
+              </w:rPr>
+              <w:t>Github offers a very powerful project management tool for this kind of projects.</w:t>
             </w:r>
           </w:p>
         </w:tc>
@@ -21549,19 +21270,11 @@
           <w:lang w:val="en-GB"/>
         </w:rPr>
       </w:pPr>
-      <w:proofErr w:type="spellStart"/>
-      <w:r>
-        <w:rPr>
-          <w:lang w:val="en-GB"/>
-        </w:rPr>
-        <w:t>CitizensLoader</w:t>
-      </w:r>
-      <w:proofErr w:type="spellEnd"/>
-      <w:r>
-        <w:rPr>
-          <w:lang w:val="en-GB"/>
-        </w:rPr>
-        <w:t>: This module will be responsible to convert data from Excel files and load it into the database. The system will be invoked by a system administrator.</w:t>
+      <w:r>
+        <w:rPr>
+          <w:lang w:val="en-GB"/>
+        </w:rPr>
+        <w:t>CitizensLoader: This module will be responsible to convert data from Excel files and load it into the database. The system will be invoked by a system administrator.</w:t>
       </w:r>
     </w:p>
     <w:p>
@@ -21910,7 +21623,7 @@
           <w:lang w:val="en-GB" w:eastAsia="es-ES"/>
         </w:rPr>
         <w:pict w14:anchorId="42CC3367">
-          <v:shape id="_x0000_i1027" type="#_x0000_t75" style="width:425.05pt;height:196.4pt">
+          <v:shape id="_x0000_i1027" type="#_x0000_t75" style="width:425.05pt;height:196.7pt">
             <v:imagedata r:id="rId19" o:title="Business Context"/>
           </v:shape>
         </w:pict>
@@ -22148,6 +21861,92 @@
     </w:p>
     <w:p>
       <w:pPr>
+        <w:jc w:val="left"/>
+        <w:rPr>
+          <w:lang w:val="en-GB" w:eastAsia="es-ES"/>
+        </w:rPr>
+      </w:pPr>
+      <w:r>
+        <w:rPr>
+          <w:lang w:val="en-GB" w:eastAsia="es-ES"/>
+        </w:rPr>
+        <w:br w:type="page"/>
+      </w:r>
+    </w:p>
+    <w:p>
+      <w:pPr>
+        <w:jc w:val="center"/>
+        <w:rPr>
+          <w:lang w:val="en-GB" w:eastAsia="es-ES"/>
+        </w:rPr>
+      </w:pPr>
+      <w:r>
+        <w:rPr>
+          <w:lang w:val="en-GB" w:eastAsia="es-ES"/>
+        </w:rPr>
+        <w:lastRenderedPageBreak/>
+        <w:pict w14:anchorId="25C50EEC">
+          <v:shape id="_x0000_i1029" type="#_x0000_t75" style="width:438.8pt;height:495.85pt">
+            <v:imagedata r:id="rId22" o:title="Whole Application BPMN" cropright="32868f"/>
+          </v:shape>
+        </w:pict>
+      </w:r>
+    </w:p>
+    <w:p>
+      <w:pPr>
+        <w:pStyle w:val="Descripcin"/>
+        <w:jc w:val="center"/>
+        <w:rPr>
+          <w:lang w:val="en-GB"/>
+        </w:rPr>
+      </w:pPr>
+      <w:r>
+        <w:rPr>
+          <w:lang w:val="en-GB"/>
+        </w:rPr>
+        <w:t>Figur</w:t>
+      </w:r>
+      <w:r>
+        <w:rPr>
+          <w:lang w:val="en-GB"/>
+        </w:rPr>
+        <w:t>e</w:t>
+      </w:r>
+      <w:r>
+        <w:rPr>
+          <w:lang w:val="en-GB"/>
+        </w:rPr>
+        <w:t xml:space="preserve"> </w:t>
+      </w:r>
+      <w:r>
+        <w:rPr>
+          <w:lang w:val="en-GB"/>
+        </w:rPr>
+        <w:t>6</w:t>
+      </w:r>
+      <w:r>
+        <w:rPr>
+          <w:lang w:val="en-GB"/>
+        </w:rPr>
+        <w:t>.</w:t>
+      </w:r>
+      <w:r>
+        <w:rPr>
+          <w:lang w:val="en-GB"/>
+        </w:rPr>
+        <w:t xml:space="preserve"> Whole System BPMN Diagram</w:t>
+      </w:r>
+    </w:p>
+    <w:p>
+      <w:pPr>
+        <w:jc w:val="center"/>
+        <w:rPr>
+          <w:lang w:val="en-GB" w:eastAsia="es-ES"/>
+        </w:rPr>
+      </w:pPr>
+    </w:p>
+    <w:p>
+      <w:pPr>
         <w:pStyle w:val="Ttulo1"/>
         <w:rPr>
           <w:lang w:val="en-GB"/>
@@ -22367,7 +22166,6 @@
                 <w:lang w:val="en-GB"/>
               </w:rPr>
             </w:pPr>
-            <w:proofErr w:type="spellStart"/>
             <w:r>
               <w:rPr>
                 <w:sz w:val="18"/>
@@ -22376,7 +22174,6 @@
               </w:rPr>
               <w:t>Artifact</w:t>
             </w:r>
-            <w:proofErr w:type="spellEnd"/>
             <w:r>
               <w:fldChar w:fldCharType="begin"/>
             </w:r>
@@ -23062,41 +22859,13 @@
                 <w:lang w:val="en-GB"/>
               </w:rPr>
             </w:pPr>
-            <w:proofErr w:type="spellStart"/>
-            <w:r>
-              <w:rPr>
-                <w:sz w:val="18"/>
-                <w:szCs w:val="18"/>
-                <w:lang w:val="en-GB"/>
-              </w:rPr>
-              <w:t>ReportWriter</w:t>
-            </w:r>
-            <w:proofErr w:type="spellEnd"/>
-            <w:r>
-              <w:rPr>
-                <w:sz w:val="18"/>
-                <w:szCs w:val="18"/>
-                <w:lang w:val="en-GB"/>
-              </w:rPr>
-              <w:t xml:space="preserve">, </w:t>
-            </w:r>
-            <w:proofErr w:type="spellStart"/>
-            <w:r>
-              <w:rPr>
-                <w:sz w:val="18"/>
-                <w:szCs w:val="18"/>
-                <w:lang w:val="en-GB"/>
-              </w:rPr>
-              <w:t>DBUpdate</w:t>
-            </w:r>
-            <w:proofErr w:type="spellEnd"/>
-            <w:r>
-              <w:rPr>
-                <w:sz w:val="18"/>
-                <w:szCs w:val="18"/>
-                <w:lang w:val="en-GB"/>
-              </w:rPr>
-              <w:t xml:space="preserve"> and Parser</w:t>
+            <w:r>
+              <w:rPr>
+                <w:sz w:val="18"/>
+                <w:szCs w:val="18"/>
+                <w:lang w:val="en-GB"/>
+              </w:rPr>
+              <w:t>ReportWriter, DBUpdate and Parser</w:t>
             </w:r>
           </w:p>
         </w:tc>
@@ -23290,18 +23059,8 @@
                 <w:szCs w:val="18"/>
                 <w:lang w:val="en-GB"/>
               </w:rPr>
-              <w:t xml:space="preserve">Participants and </w:t>
-            </w:r>
-            <w:proofErr w:type="spellStart"/>
-            <w:r>
-              <w:rPr>
-                <w:sz w:val="18"/>
-                <w:szCs w:val="18"/>
-                <w:lang w:val="en-GB"/>
-              </w:rPr>
-              <w:t>DBManagement</w:t>
-            </w:r>
-            <w:proofErr w:type="spellEnd"/>
+              <w:t>Participants and DBManagement</w:t>
+            </w:r>
           </w:p>
         </w:tc>
         <w:tc>
@@ -23497,18 +23256,8 @@
                 <w:szCs w:val="18"/>
                 <w:lang w:val="en-GB"/>
               </w:rPr>
-              <w:t xml:space="preserve">Participants and </w:t>
-            </w:r>
-            <w:proofErr w:type="spellStart"/>
-            <w:r>
-              <w:rPr>
-                <w:sz w:val="18"/>
-                <w:szCs w:val="18"/>
-                <w:lang w:val="en-GB"/>
-              </w:rPr>
-              <w:t>DBManagement</w:t>
-            </w:r>
-            <w:proofErr w:type="spellEnd"/>
+              <w:t>Participants and DBManagement</w:t>
+            </w:r>
           </w:p>
         </w:tc>
         <w:tc>
@@ -23903,43 +23652,7 @@
                 <w:szCs w:val="18"/>
                 <w:lang w:val="en-GB"/>
               </w:rPr>
-              <w:t xml:space="preserve">Parser, </w:t>
-            </w:r>
-            <w:proofErr w:type="spellStart"/>
-            <w:r>
-              <w:rPr>
-                <w:sz w:val="18"/>
-                <w:szCs w:val="18"/>
-                <w:lang w:val="en-GB"/>
-              </w:rPr>
-              <w:t>DBUpdate</w:t>
-            </w:r>
-            <w:proofErr w:type="spellEnd"/>
-            <w:r>
-              <w:rPr>
-                <w:sz w:val="18"/>
-                <w:szCs w:val="18"/>
-                <w:lang w:val="en-GB"/>
-              </w:rPr>
-              <w:t xml:space="preserve"> and </w:t>
-            </w:r>
-            <w:proofErr w:type="spellStart"/>
-            <w:r>
-              <w:rPr>
-                <w:sz w:val="18"/>
-                <w:szCs w:val="18"/>
-                <w:lang w:val="en-GB"/>
-              </w:rPr>
-              <w:t>ReportWriter</w:t>
-            </w:r>
-            <w:proofErr w:type="spellEnd"/>
-            <w:r>
-              <w:rPr>
-                <w:sz w:val="18"/>
-                <w:szCs w:val="18"/>
-                <w:lang w:val="en-GB"/>
-              </w:rPr>
-              <w:t xml:space="preserve"> </w:t>
+              <w:t xml:space="preserve">Parser, DBUpdate and ReportWriter </w:t>
             </w:r>
           </w:p>
         </w:tc>
@@ -23985,18 +23698,8 @@
                 <w:szCs w:val="18"/>
                 <w:lang w:val="en-GB"/>
               </w:rPr>
-              <w:t xml:space="preserve">&lt; 1 second for each 10 </w:t>
-            </w:r>
-            <w:proofErr w:type="spellStart"/>
-            <w:r>
-              <w:rPr>
-                <w:sz w:val="18"/>
-                <w:szCs w:val="18"/>
-                <w:lang w:val="en-GB"/>
-              </w:rPr>
-              <w:t>Participantsparticipant</w:t>
-            </w:r>
-            <w:proofErr w:type="spellEnd"/>
+              <w:t>&lt; 1 second for each 10 Participantsparticipant</w:t>
+            </w:r>
           </w:p>
         </w:tc>
         <w:tc>
@@ -24161,43 +23864,7 @@
                 <w:szCs w:val="18"/>
                 <w:lang w:val="en-GB"/>
               </w:rPr>
-              <w:t xml:space="preserve">Parser, </w:t>
-            </w:r>
-            <w:proofErr w:type="spellStart"/>
-            <w:r>
-              <w:rPr>
-                <w:sz w:val="18"/>
-                <w:szCs w:val="18"/>
-                <w:lang w:val="en-GB"/>
-              </w:rPr>
-              <w:t>DBUpdate</w:t>
-            </w:r>
-            <w:proofErr w:type="spellEnd"/>
-            <w:r>
-              <w:rPr>
-                <w:sz w:val="18"/>
-                <w:szCs w:val="18"/>
-                <w:lang w:val="en-GB"/>
-              </w:rPr>
-              <w:t xml:space="preserve"> and </w:t>
-            </w:r>
-            <w:proofErr w:type="spellStart"/>
-            <w:r>
-              <w:rPr>
-                <w:sz w:val="18"/>
-                <w:szCs w:val="18"/>
-                <w:lang w:val="en-GB"/>
-              </w:rPr>
-              <w:t>ReportWriter</w:t>
-            </w:r>
-            <w:proofErr w:type="spellEnd"/>
-            <w:r>
-              <w:rPr>
-                <w:sz w:val="18"/>
-                <w:szCs w:val="18"/>
-                <w:lang w:val="en-GB"/>
-              </w:rPr>
-              <w:t xml:space="preserve"> (Optional)</w:t>
+              <w:t>Parser, DBUpdate and ReportWriter (Optional)</w:t>
             </w:r>
           </w:p>
         </w:tc>
@@ -24585,43 +24252,7 @@
                 <w:szCs w:val="18"/>
                 <w:lang w:val="en-GB"/>
               </w:rPr>
-              <w:t xml:space="preserve">Parser, </w:t>
-            </w:r>
-            <w:proofErr w:type="spellStart"/>
-            <w:r>
-              <w:rPr>
-                <w:sz w:val="18"/>
-                <w:szCs w:val="18"/>
-                <w:lang w:val="en-GB"/>
-              </w:rPr>
-              <w:t>DBUpdate</w:t>
-            </w:r>
-            <w:proofErr w:type="spellEnd"/>
-            <w:r>
-              <w:rPr>
-                <w:sz w:val="18"/>
-                <w:szCs w:val="18"/>
-                <w:lang w:val="en-GB"/>
-              </w:rPr>
-              <w:t xml:space="preserve"> and </w:t>
-            </w:r>
-            <w:proofErr w:type="spellStart"/>
-            <w:r>
-              <w:rPr>
-                <w:sz w:val="18"/>
-                <w:szCs w:val="18"/>
-                <w:lang w:val="en-GB"/>
-              </w:rPr>
-              <w:t>ReportWriter</w:t>
-            </w:r>
-            <w:proofErr w:type="spellEnd"/>
-            <w:r>
-              <w:rPr>
-                <w:sz w:val="18"/>
-                <w:szCs w:val="18"/>
-                <w:lang w:val="en-GB"/>
-              </w:rPr>
-              <w:t xml:space="preserve"> </w:t>
+              <w:t xml:space="preserve">Parser, DBUpdate and ReportWriter </w:t>
             </w:r>
           </w:p>
         </w:tc>
@@ -24815,36 +24446,8 @@
                 <w:szCs w:val="18"/>
                 <w:lang w:val="en-GB"/>
               </w:rPr>
-              <w:t xml:space="preserve">Parser, </w:t>
-            </w:r>
-            <w:proofErr w:type="spellStart"/>
-            <w:r>
-              <w:rPr>
-                <w:sz w:val="18"/>
-                <w:szCs w:val="18"/>
-                <w:lang w:val="en-GB"/>
-              </w:rPr>
-              <w:t>DBUpdate</w:t>
-            </w:r>
-            <w:proofErr w:type="spellEnd"/>
-            <w:r>
-              <w:rPr>
-                <w:sz w:val="18"/>
-                <w:szCs w:val="18"/>
-                <w:lang w:val="en-GB"/>
-              </w:rPr>
-              <w:t xml:space="preserve"> and </w:t>
-            </w:r>
-            <w:proofErr w:type="spellStart"/>
-            <w:r>
-              <w:rPr>
-                <w:sz w:val="18"/>
-                <w:szCs w:val="18"/>
-                <w:lang w:val="en-GB"/>
-              </w:rPr>
-              <w:t>ReportWriter</w:t>
-            </w:r>
-            <w:proofErr w:type="spellEnd"/>
+              <w:t>Parser, DBUpdate and ReportWriter</w:t>
+            </w:r>
           </w:p>
         </w:tc>
         <w:tc>
@@ -25246,7 +24849,6 @@
                 <w:lang w:val="en-GB"/>
               </w:rPr>
             </w:pPr>
-            <w:proofErr w:type="spellStart"/>
             <w:r>
               <w:rPr>
                 <w:sz w:val="18"/>
@@ -25255,7 +24857,6 @@
               </w:rPr>
               <w:t>CitizensLoader</w:t>
             </w:r>
-            <w:proofErr w:type="spellEnd"/>
           </w:p>
           <w:p>
             <w:pPr>
@@ -25481,23 +25082,13 @@
                 <w:lang w:val="en-GB"/>
               </w:rPr>
             </w:pPr>
-            <w:proofErr w:type="spellStart"/>
-            <w:r>
-              <w:rPr>
-                <w:sz w:val="18"/>
-                <w:szCs w:val="18"/>
-                <w:lang w:val="en-GB"/>
-              </w:rPr>
-              <w:t>CitizensLoader</w:t>
-            </w:r>
-            <w:proofErr w:type="spellEnd"/>
-            <w:r>
-              <w:rPr>
-                <w:sz w:val="18"/>
-                <w:szCs w:val="18"/>
-                <w:lang w:val="en-GB"/>
-              </w:rPr>
-              <w:t>, Participants</w:t>
+            <w:r>
+              <w:rPr>
+                <w:sz w:val="18"/>
+                <w:szCs w:val="18"/>
+                <w:lang w:val="en-GB"/>
+              </w:rPr>
+              <w:t>CitizensLoader, Participants</w:t>
             </w:r>
           </w:p>
           <w:p>
@@ -25718,7 +25309,6 @@
                 <w:szCs w:val="18"/>
               </w:rPr>
             </w:pPr>
-            <w:proofErr w:type="spellStart"/>
             <w:r>
               <w:rPr>
                 <w:sz w:val="18"/>
@@ -25726,7 +25316,6 @@
               </w:rPr>
               <w:t>Dashboard</w:t>
             </w:r>
-            <w:proofErr w:type="spellEnd"/>
           </w:p>
         </w:tc>
         <w:tc>
@@ -25907,7 +25496,6 @@
                 <w:szCs w:val="18"/>
               </w:rPr>
             </w:pPr>
-            <w:proofErr w:type="spellStart"/>
             <w:r>
               <w:rPr>
                 <w:sz w:val="18"/>
@@ -25915,7 +25503,6 @@
               </w:rPr>
               <w:t>Dashboard</w:t>
             </w:r>
-            <w:proofErr w:type="spellEnd"/>
           </w:p>
         </w:tc>
         <w:tc>
@@ -26492,31 +26079,13 @@
                 <w:lang w:val="en-GB"/>
               </w:rPr>
             </w:pPr>
-            <w:proofErr w:type="spellStart"/>
-            <w:r>
-              <w:rPr>
-                <w:sz w:val="18"/>
-                <w:szCs w:val="18"/>
-              </w:rPr>
-              <w:t>Participation</w:t>
-            </w:r>
-            <w:proofErr w:type="spellEnd"/>
-            <w:r>
-              <w:rPr>
-                <w:sz w:val="18"/>
-                <w:szCs w:val="18"/>
-              </w:rPr>
-              <w:t xml:space="preserve"> </w:t>
-            </w:r>
-            <w:proofErr w:type="spellStart"/>
-            <w:r>
-              <w:rPr>
-                <w:sz w:val="18"/>
-                <w:szCs w:val="18"/>
-              </w:rPr>
-              <w:t>System</w:t>
-            </w:r>
-            <w:proofErr w:type="spellEnd"/>
+            <w:r>
+              <w:rPr>
+                <w:sz w:val="18"/>
+                <w:szCs w:val="18"/>
+              </w:rPr>
+              <w:t>Participation System</w:t>
+            </w:r>
           </w:p>
         </w:tc>
         <w:tc>
@@ -26705,31 +26274,13 @@
                 <w:szCs w:val="18"/>
               </w:rPr>
             </w:pPr>
-            <w:proofErr w:type="spellStart"/>
-            <w:r>
-              <w:rPr>
-                <w:sz w:val="18"/>
-                <w:szCs w:val="18"/>
-              </w:rPr>
-              <w:t>Participation</w:t>
-            </w:r>
-            <w:proofErr w:type="spellEnd"/>
-            <w:r>
-              <w:rPr>
-                <w:sz w:val="18"/>
-                <w:szCs w:val="18"/>
-              </w:rPr>
-              <w:t xml:space="preserve"> </w:t>
-            </w:r>
-            <w:proofErr w:type="spellStart"/>
-            <w:r>
-              <w:rPr>
-                <w:sz w:val="18"/>
-                <w:szCs w:val="18"/>
-              </w:rPr>
-              <w:t>System</w:t>
-            </w:r>
-            <w:proofErr w:type="spellEnd"/>
+            <w:r>
+              <w:rPr>
+                <w:sz w:val="18"/>
+                <w:szCs w:val="18"/>
+              </w:rPr>
+              <w:t>Participation System</w:t>
+            </w:r>
           </w:p>
         </w:tc>
         <w:tc>
@@ -26942,31 +26493,13 @@
                 <w:szCs w:val="18"/>
               </w:rPr>
             </w:pPr>
-            <w:proofErr w:type="spellStart"/>
-            <w:r>
-              <w:rPr>
-                <w:sz w:val="18"/>
-                <w:szCs w:val="18"/>
-              </w:rPr>
-              <w:t>Participation</w:t>
-            </w:r>
-            <w:proofErr w:type="spellEnd"/>
-            <w:r>
-              <w:rPr>
-                <w:sz w:val="18"/>
-                <w:szCs w:val="18"/>
-              </w:rPr>
-              <w:t xml:space="preserve"> </w:t>
-            </w:r>
-            <w:proofErr w:type="spellStart"/>
-            <w:r>
-              <w:rPr>
-                <w:sz w:val="18"/>
-                <w:szCs w:val="18"/>
-              </w:rPr>
-              <w:t>System</w:t>
-            </w:r>
-            <w:proofErr w:type="spellEnd"/>
+            <w:r>
+              <w:rPr>
+                <w:sz w:val="18"/>
+                <w:szCs w:val="18"/>
+              </w:rPr>
+              <w:t>Participation System</w:t>
+            </w:r>
           </w:p>
         </w:tc>
         <w:tc>
@@ -27163,31 +26696,13 @@
                 <w:szCs w:val="18"/>
               </w:rPr>
             </w:pPr>
-            <w:proofErr w:type="spellStart"/>
-            <w:r>
-              <w:rPr>
-                <w:sz w:val="18"/>
-                <w:szCs w:val="18"/>
-              </w:rPr>
-              <w:t>Participation</w:t>
-            </w:r>
-            <w:proofErr w:type="spellEnd"/>
-            <w:r>
-              <w:rPr>
-                <w:sz w:val="18"/>
-                <w:szCs w:val="18"/>
-              </w:rPr>
-              <w:t xml:space="preserve"> </w:t>
-            </w:r>
-            <w:proofErr w:type="spellStart"/>
-            <w:r>
-              <w:rPr>
-                <w:sz w:val="18"/>
-                <w:szCs w:val="18"/>
-              </w:rPr>
-              <w:t>System</w:t>
-            </w:r>
-            <w:proofErr w:type="spellEnd"/>
+            <w:r>
+              <w:rPr>
+                <w:sz w:val="18"/>
+                <w:szCs w:val="18"/>
+              </w:rPr>
+              <w:t>Participation System</w:t>
+            </w:r>
           </w:p>
         </w:tc>
         <w:tc>
@@ -27702,31 +27217,13 @@
                 <w:lang w:val="en-GB"/>
               </w:rPr>
             </w:pPr>
-            <w:proofErr w:type="spellStart"/>
-            <w:r>
-              <w:rPr>
-                <w:sz w:val="18"/>
-                <w:szCs w:val="18"/>
-              </w:rPr>
-              <w:t>Participation</w:t>
-            </w:r>
-            <w:proofErr w:type="spellEnd"/>
-            <w:r>
-              <w:rPr>
-                <w:sz w:val="18"/>
-                <w:szCs w:val="18"/>
-              </w:rPr>
-              <w:t xml:space="preserve"> </w:t>
-            </w:r>
-            <w:proofErr w:type="spellStart"/>
-            <w:r>
-              <w:rPr>
-                <w:sz w:val="18"/>
-                <w:szCs w:val="18"/>
-              </w:rPr>
-              <w:t>System</w:t>
-            </w:r>
-            <w:proofErr w:type="spellEnd"/>
+            <w:r>
+              <w:rPr>
+                <w:sz w:val="18"/>
+                <w:szCs w:val="18"/>
+              </w:rPr>
+              <w:t>Participation System</w:t>
+            </w:r>
           </w:p>
         </w:tc>
         <w:tc>
@@ -27816,8 +27313,8 @@
           <w:lang w:val="en-GB"/>
         </w:rPr>
         <w:sectPr>
-          <w:footerReference w:type="even" r:id="rId22"/>
-          <w:footerReference w:type="default" r:id="rId23"/>
+          <w:footerReference w:type="even" r:id="rId23"/>
+          <w:footerReference w:type="default" r:id="rId24"/>
           <w:pgSz w:w="11906" w:h="16838"/>
           <w:pgMar w:top="1276" w:right="1701" w:bottom="1701" w:left="1701" w:header="720" w:footer="720" w:gutter="0"/>
           <w:cols w:space="720"/>
@@ -28168,7 +27665,6 @@
                 <w:lang w:val="en-GB"/>
               </w:rPr>
             </w:pPr>
-            <w:proofErr w:type="spellStart"/>
             <w:r>
               <w:rPr>
                 <w:sz w:val="18"/>
@@ -28177,7 +27673,6 @@
               </w:rPr>
               <w:t>CitizensLoader</w:t>
             </w:r>
-            <w:proofErr w:type="spellEnd"/>
           </w:p>
         </w:tc>
         <w:tc>
@@ -28850,8 +28345,8 @@
           <w:lang w:eastAsia="es-ES"/>
         </w:rPr>
         <w:pict w14:anchorId="50B8BD1D">
-          <v:shape id="_x0000_i1029" type="#_x0000_t75" style="width:426.7pt;height:498.7pt">
-            <v:imagedata r:id="rId24" o:title="Context View Completo" cropbottom="14073f"/>
+          <v:shape id="_x0000_i1030" type="#_x0000_t75" style="width:426.7pt;height:498.7pt">
+            <v:imagedata r:id="rId25" o:title="Context View Completo" cropbottom="14073f"/>
           </v:shape>
         </w:pict>
       </w:r>
@@ -29043,7 +28538,6 @@
                 <w:lang w:val="en-GB"/>
               </w:rPr>
             </w:pPr>
-            <w:proofErr w:type="spellStart"/>
             <w:r>
               <w:rPr>
                 <w:sz w:val="20"/>
@@ -29052,7 +28546,6 @@
               </w:rPr>
               <w:t>CitizensLoader</w:t>
             </w:r>
-            <w:proofErr w:type="spellEnd"/>
           </w:p>
         </w:tc>
         <w:tc>
@@ -29141,7 +28634,6 @@
                 <w:lang w:val="en-GB"/>
               </w:rPr>
             </w:pPr>
-            <w:proofErr w:type="spellStart"/>
             <w:r>
               <w:rPr>
                 <w:sz w:val="20"/>
@@ -29150,7 +28642,6 @@
               </w:rPr>
               <w:t>DataBase</w:t>
             </w:r>
-            <w:proofErr w:type="spellEnd"/>
           </w:p>
         </w:tc>
         <w:tc>
@@ -29268,25 +28759,7 @@
                 <w:szCs w:val="20"/>
                 <w:lang w:val="en-GB"/>
               </w:rPr>
-              <w:t xml:space="preserve">The module is used by the citizens in order to participate in proposals. All the information is stored in the database. It generates the </w:t>
-            </w:r>
-            <w:proofErr w:type="spellStart"/>
-            <w:r>
-              <w:rPr>
-                <w:sz w:val="20"/>
-                <w:szCs w:val="20"/>
-                <w:lang w:val="en-GB"/>
-              </w:rPr>
-              <w:t>kafka</w:t>
-            </w:r>
-            <w:proofErr w:type="spellEnd"/>
-            <w:r>
-              <w:rPr>
-                <w:sz w:val="20"/>
-                <w:szCs w:val="20"/>
-                <w:lang w:val="en-GB"/>
-              </w:rPr>
-              <w:t xml:space="preserve"> logs to communicate with the Dashboard.</w:t>
+              <w:t>The module is used by the citizens in order to participate in proposals. All the information is stored in the database. It generates the kafka logs to communicate with the Dashboard.</w:t>
             </w:r>
           </w:p>
         </w:tc>
@@ -29318,7 +28791,6 @@
         </w:rPr>
         <w:t xml:space="preserve">Citizens data are introduced in the system through the interface </w:t>
       </w:r>
-      <w:proofErr w:type="spellStart"/>
       <w:r>
         <w:rPr>
           <w:i/>
@@ -29327,14 +28799,12 @@
         </w:rPr>
         <w:t>ReadList</w:t>
       </w:r>
-      <w:proofErr w:type="spellEnd"/>
       <w:r>
         <w:rPr>
           <w:lang w:val="en-GB"/>
         </w:rPr>
         <w:t xml:space="preserve"> from module </w:t>
       </w:r>
-      <w:proofErr w:type="spellStart"/>
       <w:r>
         <w:rPr>
           <w:i/>
@@ -29343,7 +28813,6 @@
         </w:rPr>
         <w:t>CitizensLoader</w:t>
       </w:r>
-      <w:proofErr w:type="spellEnd"/>
       <w:r>
         <w:rPr>
           <w:lang w:val="en-GB"/>
@@ -29363,7 +28832,6 @@
         </w:rPr>
         <w:t xml:space="preserve">That interface sends the data to the database through the interface </w:t>
       </w:r>
-      <w:proofErr w:type="spellStart"/>
       <w:r>
         <w:rPr>
           <w:i/>
@@ -29372,26 +28840,11 @@
         </w:rPr>
         <w:t>UpdateDB</w:t>
       </w:r>
-      <w:proofErr w:type="spellEnd"/>
-      <w:r>
-        <w:rPr>
-          <w:lang w:val="en-GB"/>
-        </w:rPr>
-        <w:t xml:space="preserve"> from the </w:t>
-      </w:r>
-      <w:proofErr w:type="spellStart"/>
-      <w:r>
-        <w:rPr>
-          <w:lang w:val="en-GB"/>
-        </w:rPr>
-        <w:t>DataBase</w:t>
-      </w:r>
-      <w:proofErr w:type="spellEnd"/>
-      <w:r>
-        <w:rPr>
-          <w:lang w:val="en-GB"/>
-        </w:rPr>
-        <w:t xml:space="preserve"> module.</w:t>
+      <w:r>
+        <w:rPr>
+          <w:lang w:val="en-GB"/>
+        </w:rPr>
+        <w:t xml:space="preserve"> from the DataBase module.</w:t>
       </w:r>
     </w:p>
     <w:p>
@@ -29420,7 +28873,6 @@
         </w:rPr>
         <w:t xml:space="preserve">module allows an external system to check the information about a user through the web service </w:t>
       </w:r>
-      <w:proofErr w:type="spellStart"/>
       <w:r>
         <w:rPr>
           <w:i/>
@@ -29429,7 +28881,6 @@
         </w:rPr>
         <w:t>GetParticipantInfo</w:t>
       </w:r>
-      <w:proofErr w:type="spellEnd"/>
       <w:r>
         <w:rPr>
           <w:lang w:val="en-GB"/>
@@ -29450,7 +28901,6 @@
         </w:rPr>
         <w:t xml:space="preserve"> asks data to the </w:t>
       </w:r>
-      <w:proofErr w:type="spellStart"/>
       <w:r>
         <w:rPr>
           <w:i/>
@@ -29459,14 +28909,12 @@
         </w:rPr>
         <w:t>DataBase</w:t>
       </w:r>
-      <w:proofErr w:type="spellEnd"/>
       <w:r>
         <w:rPr>
           <w:lang w:val="en-GB"/>
         </w:rPr>
         <w:t xml:space="preserve"> module through the </w:t>
       </w:r>
-      <w:proofErr w:type="spellStart"/>
       <w:r>
         <w:rPr>
           <w:i/>
@@ -29475,7 +28923,6 @@
         </w:rPr>
         <w:t>GetParticipant</w:t>
       </w:r>
-      <w:proofErr w:type="spellEnd"/>
       <w:r>
         <w:rPr>
           <w:lang w:val="en-GB"/>
@@ -29495,7 +28942,6 @@
         </w:rPr>
         <w:t xml:space="preserve">Optionally, it is possible to implement the interface </w:t>
       </w:r>
-      <w:proofErr w:type="spellStart"/>
       <w:r>
         <w:rPr>
           <w:i/>
@@ -29504,7 +28950,6 @@
         </w:rPr>
         <w:t>ChangePassword</w:t>
       </w:r>
-      <w:proofErr w:type="spellEnd"/>
       <w:r>
         <w:rPr>
           <w:lang w:val="en-GB"/>
@@ -29525,7 +28970,6 @@
         </w:rPr>
         <w:t xml:space="preserve">module requests the </w:t>
       </w:r>
-      <w:proofErr w:type="spellStart"/>
       <w:r>
         <w:rPr>
           <w:i/>
@@ -29534,14 +28978,12 @@
         </w:rPr>
         <w:t>DataBase</w:t>
       </w:r>
-      <w:proofErr w:type="spellEnd"/>
       <w:r>
         <w:rPr>
           <w:lang w:val="en-GB"/>
         </w:rPr>
         <w:t xml:space="preserve"> to change the password through the </w:t>
       </w:r>
-      <w:proofErr w:type="spellStart"/>
       <w:r>
         <w:rPr>
           <w:i/>
@@ -29550,7 +28992,6 @@
         </w:rPr>
         <w:t>UpdatePasswd</w:t>
       </w:r>
-      <w:proofErr w:type="spellEnd"/>
       <w:r>
         <w:rPr>
           <w:lang w:val="en-GB"/>
@@ -29568,35 +29009,7 @@
         <w:rPr>
           <w:lang w:val="en-GB"/>
         </w:rPr>
-        <w:t xml:space="preserve">The Dashboard looks ahead for any new data in the database through </w:t>
-      </w:r>
-      <w:proofErr w:type="spellStart"/>
-      <w:r>
-        <w:rPr>
-          <w:lang w:val="en-GB"/>
-        </w:rPr>
-        <w:t>GetDashboardInfo</w:t>
-      </w:r>
-      <w:proofErr w:type="spellEnd"/>
-      <w:r>
-        <w:rPr>
-          <w:lang w:val="en-GB"/>
-        </w:rPr>
-        <w:t xml:space="preserve"> interface, for the specified council. It provides the </w:t>
-      </w:r>
-      <w:proofErr w:type="spellStart"/>
-      <w:r>
-        <w:rPr>
-          <w:lang w:val="en-GB"/>
-        </w:rPr>
-        <w:t>UpdateInfo</w:t>
-      </w:r>
-      <w:proofErr w:type="spellEnd"/>
-      <w:r>
-        <w:rPr>
-          <w:lang w:val="en-GB"/>
-        </w:rPr>
-        <w:t xml:space="preserve"> interface to retrieve the data to the view. </w:t>
+        <w:t xml:space="preserve">The Dashboard looks ahead for any new data in the database through GetDashboardInfo interface, for the specified council. It provides the UpdateInfo interface to retrieve the data to the view. </w:t>
       </w:r>
     </w:p>
     <w:p>
@@ -29609,35 +29022,7 @@
         <w:rPr>
           <w:lang w:val="en-GB"/>
         </w:rPr>
-        <w:t xml:space="preserve">It also provides </w:t>
-      </w:r>
-      <w:proofErr w:type="spellStart"/>
-      <w:r>
-        <w:rPr>
-          <w:lang w:val="en-GB"/>
-        </w:rPr>
-        <w:t>AlarmUser</w:t>
-      </w:r>
-      <w:proofErr w:type="spellEnd"/>
-      <w:r>
-        <w:rPr>
-          <w:lang w:val="en-GB"/>
-        </w:rPr>
-        <w:t xml:space="preserve">, an interface used to retrieve the logs to each specified council. It is connected to Kafka Stream through an interface called </w:t>
-      </w:r>
-      <w:proofErr w:type="spellStart"/>
-      <w:r>
-        <w:rPr>
-          <w:lang w:val="en-GB"/>
-        </w:rPr>
-        <w:t>ReadLog</w:t>
-      </w:r>
-      <w:proofErr w:type="spellEnd"/>
-      <w:r>
-        <w:rPr>
-          <w:lang w:val="en-GB"/>
-        </w:rPr>
-        <w:t xml:space="preserve"> that will manage the Kafka Subsystem and its respective subscriber operations.</w:t>
+        <w:t>It also provides AlarmUser, an interface used to retrieve the logs to each specified council. It is connected to Kafka Stream through an interface called ReadLog that will manage the Kafka Subsystem and its respective subscriber operations.</w:t>
       </w:r>
     </w:p>
     <w:p>
@@ -29652,7 +29037,6 @@
         </w:rPr>
         <w:t xml:space="preserve">Participation System provides two interfaces to introduce information in the system: </w:t>
       </w:r>
-      <w:proofErr w:type="spellStart"/>
       <w:r>
         <w:rPr>
           <w:i/>
@@ -29660,7 +29044,6 @@
         </w:rPr>
         <w:t>CreateProposal</w:t>
       </w:r>
-      <w:proofErr w:type="spellEnd"/>
       <w:r>
         <w:rPr>
           <w:i/>
@@ -29686,7 +29069,6 @@
         </w:rPr>
         <w:t xml:space="preserve"> will be inserted in the database through the interface </w:t>
       </w:r>
-      <w:proofErr w:type="spellStart"/>
       <w:r>
         <w:rPr>
           <w:i/>
@@ -29708,7 +29090,6 @@
         </w:rPr>
         <w:t>DB</w:t>
       </w:r>
-      <w:proofErr w:type="spellEnd"/>
       <w:r>
         <w:rPr>
           <w:i/>
@@ -29722,7 +29103,6 @@
         </w:rPr>
         <w:t xml:space="preserve"> The interface </w:t>
       </w:r>
-      <w:proofErr w:type="spellStart"/>
       <w:r>
         <w:rPr>
           <w:i/>
@@ -29730,7 +29110,6 @@
         </w:rPr>
         <w:t>UpdateProposal</w:t>
       </w:r>
-      <w:proofErr w:type="spellEnd"/>
       <w:r>
         <w:rPr>
           <w:i/>
@@ -29744,21 +29123,12 @@
         </w:rPr>
         <w:t xml:space="preserve">manages all the data insertion related to proposals (comments and votes). It also uses the </w:t>
       </w:r>
-      <w:proofErr w:type="spellStart"/>
       <w:r>
         <w:rPr>
           <w:i/>
           <w:lang w:val="en-GB"/>
         </w:rPr>
-        <w:t>UpdateProposalDB</w:t>
-      </w:r>
-      <w:proofErr w:type="spellEnd"/>
-      <w:r>
-        <w:rPr>
-          <w:i/>
-          <w:lang w:val="en-GB"/>
-        </w:rPr>
-        <w:t xml:space="preserve"> </w:t>
+        <w:t xml:space="preserve">UpdateProposalDB </w:t>
       </w:r>
       <w:r>
         <w:rPr>
@@ -29770,21 +29140,7 @@
         <w:rPr>
           <w:lang w:val="en-GB"/>
         </w:rPr>
-        <w:t xml:space="preserve">the information in the database and the </w:t>
-      </w:r>
-      <w:proofErr w:type="spellStart"/>
-      <w:r>
-        <w:rPr>
-          <w:lang w:val="en-GB"/>
-        </w:rPr>
-        <w:t>GetProposalInfo</w:t>
-      </w:r>
-      <w:proofErr w:type="spellEnd"/>
-      <w:r>
-        <w:rPr>
-          <w:lang w:val="en-GB"/>
-        </w:rPr>
-        <w:t xml:space="preserve"> interface to get the information about the proposals and show it to the user.</w:t>
+        <w:t>the information in the database and the GetProposalInfo interface to get the information about the proposals and show it to the user.</w:t>
       </w:r>
     </w:p>
     <w:p>
@@ -29799,7 +29155,6 @@
         </w:rPr>
         <w:t xml:space="preserve">All the events produced in the participation system are notified by means of Kafka logs using the </w:t>
       </w:r>
-      <w:proofErr w:type="spellStart"/>
       <w:r>
         <w:rPr>
           <w:i/>
@@ -29807,7 +29162,6 @@
         </w:rPr>
         <w:t>createLog</w:t>
       </w:r>
-      <w:proofErr w:type="spellEnd"/>
       <w:r>
         <w:rPr>
           <w:lang w:val="en-GB"/>
@@ -29864,14 +29218,12 @@
           <w:lang w:val="en-GB"/>
         </w:rPr>
       </w:pPr>
-      <w:proofErr w:type="spellStart"/>
       <w:r>
         <w:rPr>
           <w:lang w:val="en-GB"/>
         </w:rPr>
         <w:t>CitizensLoader</w:t>
       </w:r>
-      <w:proofErr w:type="spellEnd"/>
     </w:p>
     <w:tbl>
       <w:tblPr>
@@ -30000,7 +29352,6 @@
                 <w:lang w:val="en-GB"/>
               </w:rPr>
             </w:pPr>
-            <w:proofErr w:type="spellStart"/>
             <w:r>
               <w:rPr>
                 <w:sz w:val="20"/>
@@ -30009,7 +29360,6 @@
               </w:rPr>
               <w:t>ReadList</w:t>
             </w:r>
-            <w:proofErr w:type="spellEnd"/>
           </w:p>
         </w:tc>
         <w:tc>
@@ -30153,7 +29503,6 @@
                 <w:lang w:val="en-GB"/>
               </w:rPr>
             </w:pPr>
-            <w:proofErr w:type="spellStart"/>
             <w:r>
               <w:rPr>
                 <w:sz w:val="20"/>
@@ -30162,7 +29511,6 @@
               </w:rPr>
               <w:t>Tipo</w:t>
             </w:r>
-            <w:proofErr w:type="spellEnd"/>
           </w:p>
         </w:tc>
         <w:tc>
@@ -30180,7 +29528,6 @@
                 <w:lang w:val="en-GB"/>
               </w:rPr>
             </w:pPr>
-            <w:proofErr w:type="spellStart"/>
             <w:r>
               <w:rPr>
                 <w:sz w:val="20"/>
@@ -30189,7 +29536,6 @@
               </w:rPr>
               <w:t>Tecnología</w:t>
             </w:r>
-            <w:proofErr w:type="spellEnd"/>
           </w:p>
         </w:tc>
         <w:tc>
@@ -30207,7 +29553,6 @@
                 <w:lang w:val="en-GB"/>
               </w:rPr>
             </w:pPr>
-            <w:proofErr w:type="spellStart"/>
             <w:r>
               <w:rPr>
                 <w:sz w:val="20"/>
@@ -30216,7 +29561,6 @@
               </w:rPr>
               <w:t>Propiedades</w:t>
             </w:r>
-            <w:proofErr w:type="spellEnd"/>
           </w:p>
         </w:tc>
       </w:tr>
@@ -30235,7 +29579,6 @@
                 <w:lang w:val="en-GB"/>
               </w:rPr>
             </w:pPr>
-            <w:proofErr w:type="spellStart"/>
             <w:r>
               <w:rPr>
                 <w:sz w:val="20"/>
@@ -30244,7 +29587,6 @@
               </w:rPr>
               <w:t>GetParticipantInfo</w:t>
             </w:r>
-            <w:proofErr w:type="spellEnd"/>
           </w:p>
         </w:tc>
         <w:tc>
@@ -30326,14 +29668,12 @@
           <w:lang w:val="en-GB"/>
         </w:rPr>
       </w:pPr>
-      <w:proofErr w:type="spellStart"/>
       <w:r>
         <w:rPr>
           <w:lang w:val="en-GB"/>
         </w:rPr>
         <w:t>DataBase</w:t>
       </w:r>
-      <w:proofErr w:type="spellEnd"/>
     </w:p>
     <w:tbl>
       <w:tblPr>
@@ -30393,7 +29733,6 @@
                 <w:lang w:val="en-GB"/>
               </w:rPr>
             </w:pPr>
-            <w:proofErr w:type="spellStart"/>
             <w:r>
               <w:rPr>
                 <w:sz w:val="20"/>
@@ -30402,7 +29741,6 @@
               </w:rPr>
               <w:t>Tipo</w:t>
             </w:r>
-            <w:proofErr w:type="spellEnd"/>
           </w:p>
         </w:tc>
         <w:tc>
@@ -30421,7 +29759,6 @@
                 <w:lang w:val="en-GB"/>
               </w:rPr>
             </w:pPr>
-            <w:proofErr w:type="spellStart"/>
             <w:r>
               <w:rPr>
                 <w:sz w:val="20"/>
@@ -30430,7 +29767,6 @@
               </w:rPr>
               <w:t>Tecnología</w:t>
             </w:r>
-            <w:proofErr w:type="spellEnd"/>
           </w:p>
         </w:tc>
         <w:tc>
@@ -30448,7 +29784,6 @@
                 <w:lang w:val="en-GB"/>
               </w:rPr>
             </w:pPr>
-            <w:proofErr w:type="spellStart"/>
             <w:r>
               <w:rPr>
                 <w:sz w:val="20"/>
@@ -30457,7 +29792,6 @@
               </w:rPr>
               <w:t>Propiedades</w:t>
             </w:r>
-            <w:proofErr w:type="spellEnd"/>
           </w:p>
         </w:tc>
       </w:tr>
@@ -30475,7 +29809,6 @@
                 <w:lang w:val="en-GB"/>
               </w:rPr>
             </w:pPr>
-            <w:proofErr w:type="spellStart"/>
             <w:r>
               <w:rPr>
                 <w:sz w:val="20"/>
@@ -30484,7 +29817,6 @@
               </w:rPr>
               <w:t>GetParticipant</w:t>
             </w:r>
-            <w:proofErr w:type="spellEnd"/>
           </w:p>
         </w:tc>
         <w:tc>
@@ -30575,7 +29907,6 @@
                 <w:lang w:val="en-GB"/>
               </w:rPr>
             </w:pPr>
-            <w:proofErr w:type="spellStart"/>
             <w:r>
               <w:rPr>
                 <w:sz w:val="20"/>
@@ -30584,7 +29915,6 @@
               </w:rPr>
               <w:t>UpdateDB</w:t>
             </w:r>
-            <w:proofErr w:type="spellEnd"/>
           </w:p>
         </w:tc>
         <w:tc>
@@ -30676,7 +30006,6 @@
                 <w:lang w:val="en-GB"/>
               </w:rPr>
             </w:pPr>
-            <w:proofErr w:type="spellStart"/>
             <w:r>
               <w:rPr>
                 <w:sz w:val="20"/>
@@ -30685,7 +30014,6 @@
               </w:rPr>
               <w:t>GetDashboardInfo</w:t>
             </w:r>
-            <w:proofErr w:type="spellEnd"/>
           </w:p>
         </w:tc>
         <w:tc>
@@ -30777,7 +30105,6 @@
                 <w:lang w:val="en-GB"/>
               </w:rPr>
             </w:pPr>
-            <w:proofErr w:type="spellStart"/>
             <w:r>
               <w:rPr>
                 <w:sz w:val="20"/>
@@ -30786,7 +30113,6 @@
               </w:rPr>
               <w:t>UpdateProposalDB</w:t>
             </w:r>
-            <w:proofErr w:type="spellEnd"/>
           </w:p>
         </w:tc>
         <w:tc>
@@ -30878,7 +30204,6 @@
                 <w:lang w:val="en-GB"/>
               </w:rPr>
             </w:pPr>
-            <w:proofErr w:type="spellStart"/>
             <w:r>
               <w:rPr>
                 <w:sz w:val="20"/>
@@ -30887,7 +30212,6 @@
               </w:rPr>
               <w:t>UpdatePasswd</w:t>
             </w:r>
-            <w:proofErr w:type="spellEnd"/>
           </w:p>
         </w:tc>
         <w:tc>
@@ -30979,7 +30303,6 @@
                 <w:lang w:val="en-GB"/>
               </w:rPr>
             </w:pPr>
-            <w:proofErr w:type="spellStart"/>
             <w:r>
               <w:rPr>
                 <w:sz w:val="20"/>
@@ -30988,7 +30311,6 @@
               </w:rPr>
               <w:t>GetProposalInfo</w:t>
             </w:r>
-            <w:proofErr w:type="spellEnd"/>
           </w:p>
         </w:tc>
         <w:tc>
@@ -31209,7 +30531,6 @@
                 <w:lang w:val="en-GB"/>
               </w:rPr>
             </w:pPr>
-            <w:proofErr w:type="spellStart"/>
             <w:r>
               <w:rPr>
                 <w:sz w:val="20"/>
@@ -31218,7 +30539,6 @@
               </w:rPr>
               <w:t>UpdateInfo</w:t>
             </w:r>
-            <w:proofErr w:type="spellEnd"/>
           </w:p>
         </w:tc>
         <w:tc>
@@ -31307,7 +30627,6 @@
                 <w:lang w:val="en-GB"/>
               </w:rPr>
             </w:pPr>
-            <w:proofErr w:type="spellStart"/>
             <w:r>
               <w:rPr>
                 <w:sz w:val="20"/>
@@ -31316,7 +30635,6 @@
               </w:rPr>
               <w:t>AlarmUser</w:t>
             </w:r>
-            <w:proofErr w:type="spellEnd"/>
           </w:p>
         </w:tc>
         <w:tc>
@@ -31542,7 +30860,6 @@
                 <w:lang w:val="en-GB"/>
               </w:rPr>
             </w:pPr>
-            <w:proofErr w:type="spellStart"/>
             <w:r>
               <w:rPr>
                 <w:sz w:val="20"/>
@@ -31551,7 +30868,6 @@
               </w:rPr>
               <w:t>ReadLog</w:t>
             </w:r>
-            <w:proofErr w:type="spellEnd"/>
           </w:p>
         </w:tc>
         <w:tc>
@@ -31623,25 +30939,7 @@
                 <w:szCs w:val="20"/>
                 <w:lang w:val="en-GB"/>
               </w:rPr>
-              <w:t xml:space="preserve">Handles the subscriber part of </w:t>
-            </w:r>
-            <w:proofErr w:type="spellStart"/>
-            <w:r>
-              <w:rPr>
-                <w:sz w:val="20"/>
-                <w:szCs w:val="20"/>
-                <w:lang w:val="en-GB"/>
-              </w:rPr>
-              <w:t>KafkaStream</w:t>
-            </w:r>
-            <w:proofErr w:type="spellEnd"/>
-            <w:r>
-              <w:rPr>
-                <w:sz w:val="20"/>
-                <w:szCs w:val="20"/>
-                <w:lang w:val="en-GB"/>
-              </w:rPr>
-              <w:t>.</w:t>
+              <w:t>Handles the subscriber part of KafkaStream.</w:t>
             </w:r>
           </w:p>
         </w:tc>
@@ -31661,7 +30959,6 @@
                 <w:lang w:val="en-GB"/>
               </w:rPr>
             </w:pPr>
-            <w:proofErr w:type="spellStart"/>
             <w:r>
               <w:rPr>
                 <w:sz w:val="20"/>
@@ -31670,7 +30967,6 @@
               </w:rPr>
               <w:t>CreateLog</w:t>
             </w:r>
-            <w:proofErr w:type="spellEnd"/>
           </w:p>
         </w:tc>
         <w:tc>
@@ -31742,25 +31038,7 @@
                 <w:szCs w:val="20"/>
                 <w:lang w:val="en-GB"/>
               </w:rPr>
-              <w:t xml:space="preserve">Handles the produce part of </w:t>
-            </w:r>
-            <w:proofErr w:type="spellStart"/>
-            <w:r>
-              <w:rPr>
-                <w:sz w:val="20"/>
-                <w:szCs w:val="20"/>
-                <w:lang w:val="en-GB"/>
-              </w:rPr>
-              <w:t>KafkaStream</w:t>
-            </w:r>
-            <w:proofErr w:type="spellEnd"/>
-            <w:r>
-              <w:rPr>
-                <w:sz w:val="20"/>
-                <w:szCs w:val="20"/>
-                <w:lang w:val="en-GB"/>
-              </w:rPr>
-              <w:t>.</w:t>
+              <w:t>Handles the produce part of KafkaStream.</w:t>
             </w:r>
           </w:p>
         </w:tc>
@@ -31916,7 +31194,6 @@
                 <w:lang w:val="en-GB"/>
               </w:rPr>
             </w:pPr>
-            <w:proofErr w:type="spellStart"/>
             <w:r>
               <w:rPr>
                 <w:sz w:val="20"/>
@@ -31925,7 +31202,6 @@
               </w:rPr>
               <w:t>UpdateProposal</w:t>
             </w:r>
-            <w:proofErr w:type="spellEnd"/>
           </w:p>
         </w:tc>
         <w:tc>
@@ -32025,7 +31301,6 @@
                 <w:lang w:val="en-GB"/>
               </w:rPr>
             </w:pPr>
-            <w:proofErr w:type="spellStart"/>
             <w:r>
               <w:rPr>
                 <w:sz w:val="20"/>
@@ -32034,7 +31309,6 @@
               </w:rPr>
               <w:t>CreateProposal</w:t>
             </w:r>
-            <w:proofErr w:type="spellEnd"/>
           </w:p>
         </w:tc>
         <w:tc>
@@ -32158,14 +31432,12 @@
           <w:lang w:val="en-GB"/>
         </w:rPr>
       </w:pPr>
-      <w:proofErr w:type="spellStart"/>
       <w:r>
         <w:rPr>
           <w:lang w:val="en-GB"/>
         </w:rPr>
         <w:t>CitizensLoader</w:t>
       </w:r>
-      <w:proofErr w:type="spellEnd"/>
     </w:p>
     <w:p>
       <w:pPr>
@@ -32349,21 +31621,7 @@
         <w:rPr>
           <w:lang w:val="en-GB"/>
         </w:rPr>
-        <w:t xml:space="preserve">It allows users to get access into the system to check if they can participate, using the information that they received in the letter. The users may not get access directly by a web browser, but through an external </w:t>
-      </w:r>
-      <w:proofErr w:type="spellStart"/>
-      <w:r>
-        <w:rPr>
-          <w:lang w:val="en-GB"/>
-        </w:rPr>
-        <w:t>paticipation</w:t>
-      </w:r>
-      <w:proofErr w:type="spellEnd"/>
-      <w:r>
-        <w:rPr>
-          <w:lang w:val="en-GB"/>
-        </w:rPr>
-        <w:t xml:space="preserve"> system that invokes the Participants module as a web service.</w:t>
+        <w:t>It allows users to get access into the system to check if they can participate, using the information that they received in the letter. The users may not get access directly by a web browser, but through an external paticipation system that invokes the Participants module as a web service.</w:t>
       </w:r>
     </w:p>
     <w:p>
@@ -32374,7 +31632,6 @@
         </w:rPr>
       </w:pPr>
       <w:bookmarkStart w:id="121" w:name="_Ref441917549"/>
-      <w:proofErr w:type="spellStart"/>
       <w:r>
         <w:rPr>
           <w:lang w:val="en-GB"/>
@@ -32382,7 +31639,6 @@
         <w:t>DataBase</w:t>
       </w:r>
       <w:bookmarkEnd w:id="121"/>
-      <w:proofErr w:type="spellEnd"/>
     </w:p>
     <w:p>
       <w:pPr>
@@ -32510,7 +31766,7 @@
                     <pic:cNvPicPr/>
                   </pic:nvPicPr>
                   <pic:blipFill>
-                    <a:blip r:embed="rId25">
+                    <a:blip r:embed="rId26">
                       <a:extLst>
                         <a:ext uri="{28A0092B-C50C-407E-A947-70E740481C1C}">
                           <a14:useLocalDpi xmlns:a14="http://schemas.microsoft.com/office/drawing/2010/main" val="0"/>
@@ -32815,7 +32071,6 @@
                 <w:lang w:val="en-GB"/>
               </w:rPr>
             </w:pPr>
-            <w:proofErr w:type="spellStart"/>
             <w:r>
               <w:rPr>
                 <w:sz w:val="20"/>
@@ -32824,7 +32079,6 @@
               </w:rPr>
               <w:t>DBUpdate</w:t>
             </w:r>
-            <w:proofErr w:type="spellEnd"/>
           </w:p>
         </w:tc>
         <w:tc>
@@ -32865,7 +32119,6 @@
                 <w:lang w:val="en-GB"/>
               </w:rPr>
             </w:pPr>
-            <w:proofErr w:type="spellStart"/>
             <w:r>
               <w:rPr>
                 <w:sz w:val="20"/>
@@ -32874,7 +32127,6 @@
               </w:rPr>
               <w:t>ReportWriter</w:t>
             </w:r>
-            <w:proofErr w:type="spellEnd"/>
           </w:p>
         </w:tc>
         <w:tc>
@@ -32942,7 +32194,6 @@
         </w:rPr>
         <w:t xml:space="preserve"> component receives the input file in Excel format and reads and converts the information about the different users. It generates a new password for each user and adds the information to the database using the </w:t>
       </w:r>
-      <w:proofErr w:type="spellStart"/>
       <w:r>
         <w:rPr>
           <w:i/>
@@ -32951,7 +32202,6 @@
         </w:rPr>
         <w:t>DBUpdate</w:t>
       </w:r>
-      <w:proofErr w:type="spellEnd"/>
       <w:r>
         <w:rPr>
           <w:lang w:val="en-GB"/>
@@ -32983,23 +32233,8 @@
         <w:rPr>
           <w:lang w:val="en-GB"/>
         </w:rPr>
-        <w:t xml:space="preserve">) If there are any errors during the loading phase (duplicated DNIs, empty DNI fields, etc.) or if the database component returns an error, this information will be notified to the </w:t>
-      </w:r>
-      <w:proofErr w:type="spellStart"/>
-      <w:r>
-        <w:rPr>
-          <w:lang w:val="en-GB"/>
-        </w:rPr>
-        <w:t>Reportwriter</w:t>
-      </w:r>
-      <w:proofErr w:type="spellEnd"/>
-      <w:r>
-        <w:rPr>
-          <w:lang w:val="en-GB"/>
-        </w:rPr>
-        <w:t xml:space="preserve"> component through the </w:t>
-      </w:r>
-      <w:proofErr w:type="spellStart"/>
+        <w:t xml:space="preserve">) If there are any errors during the loading phase (duplicated DNIs, empty DNI fields, etc.) or if the database component returns an error, this information will be notified to the Reportwriter component through the </w:t>
+      </w:r>
       <w:r>
         <w:rPr>
           <w:i/>
@@ -33008,7 +32243,6 @@
         </w:rPr>
         <w:t>WriteReport</w:t>
       </w:r>
-      <w:proofErr w:type="spellEnd"/>
       <w:r>
         <w:rPr>
           <w:lang w:val="en-GB"/>
@@ -33023,7 +32257,6 @@
           <w:lang w:val="en-GB"/>
         </w:rPr>
       </w:pPr>
-      <w:proofErr w:type="spellStart"/>
       <w:r>
         <w:rPr>
           <w:lang w:val="en-GB"/>
@@ -33063,7 +32296,6 @@
         </w:rPr>
         <w:t>Ports</w:t>
       </w:r>
-      <w:proofErr w:type="spellEnd"/>
     </w:p>
     <w:p>
       <w:pPr>
@@ -33207,7 +32439,6 @@
                 <w:lang w:val="en-GB"/>
               </w:rPr>
             </w:pPr>
-            <w:proofErr w:type="spellStart"/>
             <w:r>
               <w:rPr>
                 <w:sz w:val="20"/>
@@ -33216,7 +32447,6 @@
               </w:rPr>
               <w:t>ReadList</w:t>
             </w:r>
-            <w:proofErr w:type="spellEnd"/>
           </w:p>
         </w:tc>
         <w:tc>
@@ -33304,7 +32534,6 @@
                 <w:lang w:val="en-GB"/>
               </w:rPr>
             </w:pPr>
-            <w:proofErr w:type="spellStart"/>
             <w:r>
               <w:rPr>
                 <w:sz w:val="20"/>
@@ -33313,7 +32542,6 @@
               </w:rPr>
               <w:t>Rlist</w:t>
             </w:r>
-            <w:proofErr w:type="spellEnd"/>
           </w:p>
         </w:tc>
         <w:tc>
@@ -33471,7 +32699,6 @@
               </w:rPr>
               <w:t xml:space="preserve">It calls a method in the </w:t>
             </w:r>
-            <w:proofErr w:type="spellStart"/>
             <w:r>
               <w:rPr>
                 <w:i/>
@@ -33482,7 +32709,6 @@
               </w:rPr>
               <w:t>DBUpdate</w:t>
             </w:r>
-            <w:proofErr w:type="spellEnd"/>
             <w:r>
               <w:rPr>
                 <w:sz w:val="20"/>
@@ -33508,7 +32734,6 @@
                 <w:lang w:val="en-GB"/>
               </w:rPr>
             </w:pPr>
-            <w:proofErr w:type="spellStart"/>
             <w:r>
               <w:rPr>
                 <w:sz w:val="20"/>
@@ -33517,7 +32742,6 @@
               </w:rPr>
               <w:t>InserR</w:t>
             </w:r>
-            <w:proofErr w:type="spellEnd"/>
           </w:p>
         </w:tc>
         <w:tc>
@@ -33580,7 +32804,6 @@
               </w:rPr>
               <w:t xml:space="preserve">Verifies the data and creates the object to send to the </w:t>
             </w:r>
-            <w:proofErr w:type="spellStart"/>
             <w:r>
               <w:rPr>
                 <w:i/>
@@ -33591,7 +32814,6 @@
               </w:rPr>
               <w:t>DBUpdate</w:t>
             </w:r>
-            <w:proofErr w:type="spellEnd"/>
             <w:r>
               <w:rPr>
                 <w:sz w:val="20"/>
@@ -33612,14 +32834,12 @@
         </w:rPr>
       </w:pPr>
       <w:bookmarkStart w:id="133" w:name="_Ref350621845"/>
-      <w:proofErr w:type="spellStart"/>
       <w:r>
         <w:rPr>
           <w:lang w:val="en-GB"/>
         </w:rPr>
         <w:t>DBUpdate</w:t>
       </w:r>
-      <w:proofErr w:type="spellEnd"/>
     </w:p>
     <w:tbl>
       <w:tblPr>
@@ -33844,7 +33064,6 @@
                 <w:lang w:val="en-GB"/>
               </w:rPr>
             </w:pPr>
-            <w:proofErr w:type="spellStart"/>
             <w:r>
               <w:rPr>
                 <w:sz w:val="20"/>
@@ -33853,7 +33072,6 @@
               </w:rPr>
               <w:t>InsertP</w:t>
             </w:r>
-            <w:proofErr w:type="spellEnd"/>
           </w:p>
         </w:tc>
         <w:tc>
@@ -33933,7 +33151,6 @@
                 <w:lang w:val="en-GB"/>
               </w:rPr>
             </w:pPr>
-            <w:proofErr w:type="spellStart"/>
             <w:r>
               <w:rPr>
                 <w:sz w:val="20"/>
@@ -33942,7 +33159,6 @@
               </w:rPr>
               <w:t>WriteReport</w:t>
             </w:r>
-            <w:proofErr w:type="spellEnd"/>
           </w:p>
         </w:tc>
         <w:tc>
@@ -34013,7 +33229,6 @@
               </w:rPr>
               <w:t xml:space="preserve">Calls a method from the </w:t>
             </w:r>
-            <w:proofErr w:type="spellStart"/>
             <w:r>
               <w:rPr>
                 <w:i/>
@@ -34022,18 +33237,7 @@
                 <w:szCs w:val="20"/>
                 <w:lang w:val="en-GB"/>
               </w:rPr>
-              <w:t>ReportWriter</w:t>
-            </w:r>
-            <w:proofErr w:type="spellEnd"/>
-            <w:r>
-              <w:rPr>
-                <w:i/>
-                <w:iCs/>
-                <w:sz w:val="20"/>
-                <w:szCs w:val="20"/>
-                <w:lang w:val="en-GB"/>
-              </w:rPr>
-              <w:t xml:space="preserve"> </w:t>
+              <w:t xml:space="preserve">ReportWriter </w:t>
             </w:r>
             <w:r>
               <w:rPr>
@@ -34060,7 +33264,6 @@
                 <w:lang w:val="en-GB"/>
               </w:rPr>
             </w:pPr>
-            <w:proofErr w:type="spellStart"/>
             <w:r>
               <w:rPr>
                 <w:sz w:val="20"/>
@@ -34069,7 +33272,6 @@
               </w:rPr>
               <w:t>WreportR</w:t>
             </w:r>
-            <w:proofErr w:type="spellEnd"/>
           </w:p>
         </w:tc>
         <w:tc>
@@ -34144,7 +33346,6 @@
           <w:lang w:val="en-GB"/>
         </w:rPr>
       </w:pPr>
-      <w:proofErr w:type="spellStart"/>
       <w:r>
         <w:rPr>
           <w:lang w:val="en-GB"/>
@@ -34152,7 +33353,6 @@
         <w:lastRenderedPageBreak/>
         <w:t>ReportWriter</w:t>
       </w:r>
-      <w:proofErr w:type="spellEnd"/>
     </w:p>
     <w:tbl>
       <w:tblPr>
@@ -34282,7 +33482,6 @@
                 <w:lang w:val="en-GB"/>
               </w:rPr>
             </w:pPr>
-            <w:proofErr w:type="spellStart"/>
             <w:r>
               <w:rPr>
                 <w:sz w:val="20"/>
@@ -34291,7 +33490,6 @@
               </w:rPr>
               <w:t>WriteReport</w:t>
             </w:r>
-            <w:proofErr w:type="spellEnd"/>
           </w:p>
         </w:tc>
         <w:tc>
@@ -34379,7 +33577,6 @@
                 <w:lang w:val="en-GB"/>
               </w:rPr>
             </w:pPr>
-            <w:proofErr w:type="spellStart"/>
             <w:r>
               <w:rPr>
                 <w:sz w:val="20"/>
@@ -34388,7 +33585,6 @@
               </w:rPr>
               <w:t>WreportP</w:t>
             </w:r>
-            <w:proofErr w:type="spellEnd"/>
           </w:p>
         </w:tc>
         <w:tc>
@@ -34481,21 +33677,7 @@
         <w:rPr>
           <w:lang w:val="en-GB"/>
         </w:rPr>
-        <w:t xml:space="preserve">Introduces the </w:t>
-      </w:r>
-      <w:proofErr w:type="spellStart"/>
-      <w:r>
-        <w:rPr>
-          <w:lang w:val="en-GB"/>
-        </w:rPr>
-        <w:t>citizencitizens</w:t>
-      </w:r>
-      <w:proofErr w:type="spellEnd"/>
-      <w:r>
-        <w:rPr>
-          <w:lang w:val="en-GB"/>
-        </w:rPr>
-        <w:t xml:space="preserve"> data in the system obtained from Excel files that contain a row for each citizen. Each row (except the first one that contains the headings) contains the following columns:</w:t>
+        <w:t>Introduces the citizencitizens data in the system obtained from Excel files that contain a row for each citizen. Each row (except the first one that contains the headings) contains the following columns:</w:t>
       </w:r>
     </w:p>
     <w:p>
@@ -34513,21 +33695,7 @@
         <w:rPr>
           <w:lang w:val="en-GB"/>
         </w:rPr>
-        <w:t xml:space="preserve">First </w:t>
-      </w:r>
-      <w:proofErr w:type="spellStart"/>
-      <w:r>
-        <w:rPr>
-          <w:lang w:val="en-GB"/>
-        </w:rPr>
-        <w:t>nameName</w:t>
-      </w:r>
-      <w:proofErr w:type="spellEnd"/>
-      <w:r>
-        <w:rPr>
-          <w:lang w:val="en-GB"/>
-        </w:rPr>
-        <w:t xml:space="preserve"> (string)</w:t>
+        <w:t>First nameName (string)</w:t>
       </w:r>
     </w:p>
     <w:p>
@@ -34709,21 +33877,7 @@
         <w:rPr>
           <w:lang w:val="en-GB"/>
         </w:rPr>
-        <w:t xml:space="preserve">This component will also generate personal </w:t>
-      </w:r>
-      <w:proofErr w:type="spellStart"/>
-      <w:r>
-        <w:rPr>
-          <w:lang w:val="en-GB"/>
-        </w:rPr>
-        <w:t>emailsletters</w:t>
-      </w:r>
-      <w:proofErr w:type="spellEnd"/>
-      <w:r>
-        <w:rPr>
-          <w:lang w:val="en-GB"/>
-        </w:rPr>
-        <w:t xml:space="preserve"> communicating the user that he has been added to the system with a user name (his email) and a password. </w:t>
+        <w:t xml:space="preserve">This component will also generate personal emailsletters communicating the user that he has been added to the system with a user name (his email) and a password. </w:t>
       </w:r>
     </w:p>
     <w:p>
@@ -34733,14 +33887,12 @@
           <w:lang w:val="en-GB"/>
         </w:rPr>
       </w:pPr>
-      <w:proofErr w:type="spellStart"/>
       <w:r>
         <w:rPr>
           <w:lang w:val="en-GB"/>
         </w:rPr>
         <w:t>DBUpdate</w:t>
       </w:r>
-      <w:proofErr w:type="spellEnd"/>
     </w:p>
     <w:p>
       <w:pPr>
@@ -34810,14 +33962,12 @@
           <w:lang w:val="en-GB"/>
         </w:rPr>
       </w:pPr>
-      <w:proofErr w:type="spellStart"/>
       <w:r>
         <w:rPr>
           <w:lang w:val="en-GB"/>
         </w:rPr>
         <w:t>ReportWriter</w:t>
       </w:r>
-      <w:proofErr w:type="spellEnd"/>
     </w:p>
     <w:p>
       <w:pPr>
@@ -35727,7 +34877,7 @@
                     <pic:cNvPicPr/>
                   </pic:nvPicPr>
                   <pic:blipFill>
-                    <a:blip r:embed="rId26">
+                    <a:blip r:embed="rId27">
                       <a:extLst>
                         <a:ext uri="{28A0092B-C50C-407E-A947-70E740481C1C}">
                           <a14:useLocalDpi xmlns:a14="http://schemas.microsoft.com/office/drawing/2010/main" val="0"/>
@@ -35957,7 +35107,6 @@
               </w:rPr>
               <w:t xml:space="preserve">It offers two web services: </w:t>
             </w:r>
-            <w:proofErr w:type="spellStart"/>
             <w:r>
               <w:rPr>
                 <w:i/>
@@ -35968,7 +35117,6 @@
               </w:rPr>
               <w:t>GetParticipantInfo</w:t>
             </w:r>
-            <w:proofErr w:type="spellEnd"/>
             <w:r>
               <w:rPr>
                 <w:sz w:val="20"/>
@@ -35977,7 +35125,6 @@
               </w:rPr>
               <w:t xml:space="preserve">, which allows to obtain information about a user and (Optional) </w:t>
             </w:r>
-            <w:proofErr w:type="spellStart"/>
             <w:r>
               <w:rPr>
                 <w:i/>
@@ -35988,7 +35135,6 @@
               </w:rPr>
               <w:t>ChangePassword</w:t>
             </w:r>
-            <w:proofErr w:type="spellEnd"/>
             <w:r>
               <w:rPr>
                 <w:sz w:val="20"/>
@@ -36014,7 +35160,6 @@
                 <w:lang w:val="en-GB"/>
               </w:rPr>
             </w:pPr>
-            <w:proofErr w:type="spellStart"/>
             <w:r>
               <w:rPr>
                 <w:sz w:val="20"/>
@@ -36023,7 +35168,6 @@
               </w:rPr>
               <w:t>DBManagement</w:t>
             </w:r>
-            <w:proofErr w:type="spellEnd"/>
           </w:p>
         </w:tc>
         <w:tc>
@@ -36045,27 +35189,8 @@
                 <w:szCs w:val="20"/>
                 <w:lang w:val="en-GB"/>
               </w:rPr>
-              <w:t xml:space="preserve">It offers two interfaces: </w:t>
-            </w:r>
-            <w:proofErr w:type="spellStart"/>
-            <w:r>
-              <w:rPr>
-                <w:sz w:val="20"/>
-                <w:szCs w:val="20"/>
-                <w:lang w:val="en-GB"/>
-              </w:rPr>
-              <w:t>GetParticipant</w:t>
-            </w:r>
-            <w:proofErr w:type="spellEnd"/>
-            <w:r>
-              <w:rPr>
-                <w:sz w:val="20"/>
-                <w:szCs w:val="20"/>
-                <w:lang w:val="en-GB"/>
-              </w:rPr>
-              <w:t xml:space="preserve">, that returns the data of a participant from the database and (Optional) </w:t>
-            </w:r>
-            <w:proofErr w:type="spellStart"/>
+              <w:t xml:space="preserve">It offers two interfaces: GetParticipant, that returns the data of a participant from the database and (Optional) </w:t>
+            </w:r>
             <w:r>
               <w:rPr>
                 <w:i/>
@@ -36076,7 +35201,6 @@
               </w:rPr>
               <w:t>UndateInfo</w:t>
             </w:r>
-            <w:proofErr w:type="spellEnd"/>
             <w:r>
               <w:rPr>
                 <w:sz w:val="20"/>
@@ -36113,21 +35237,7 @@
         <w:rPr>
           <w:lang w:val="en-GB"/>
         </w:rPr>
-        <w:t xml:space="preserve">The </w:t>
-      </w:r>
-      <w:proofErr w:type="spellStart"/>
-      <w:r>
-        <w:rPr>
-          <w:lang w:val="en-GB"/>
-        </w:rPr>
-        <w:t>ParticipantParticipation</w:t>
-      </w:r>
-      <w:proofErr w:type="spellEnd"/>
-      <w:r>
-        <w:rPr>
-          <w:lang w:val="en-GB"/>
-        </w:rPr>
-        <w:t xml:space="preserve"> System invokes </w:t>
+        <w:t xml:space="preserve">The ParticipantParticipation System invokes </w:t>
       </w:r>
       <w:r>
         <w:rPr>
@@ -36143,7 +35253,6 @@
         </w:rPr>
         <w:t xml:space="preserve"> using a web service call which is processed by </w:t>
       </w:r>
-      <w:proofErr w:type="spellStart"/>
       <w:r>
         <w:rPr>
           <w:i/>
@@ -36152,7 +35261,6 @@
         </w:rPr>
         <w:t>GetParticipantInfo</w:t>
       </w:r>
-      <w:proofErr w:type="spellEnd"/>
       <w:r>
         <w:rPr>
           <w:lang w:val="en-GB"/>
@@ -36173,22 +35281,13 @@
         </w:rPr>
         <w:t xml:space="preserve">) and it gets access to the </w:t>
       </w:r>
-      <w:proofErr w:type="spellStart"/>
       <w:r>
         <w:rPr>
           <w:lang w:val="en-GB"/>
         </w:rPr>
         <w:lastRenderedPageBreak/>
-        <w:t>DBManagement</w:t>
-      </w:r>
-      <w:proofErr w:type="spellEnd"/>
-      <w:r>
-        <w:rPr>
-          <w:lang w:val="en-GB"/>
-        </w:rPr>
-        <w:t xml:space="preserve"> system using the interface </w:t>
-      </w:r>
-      <w:proofErr w:type="spellStart"/>
+        <w:t xml:space="preserve">DBManagement system using the interface </w:t>
+      </w:r>
       <w:r>
         <w:rPr>
           <w:i/>
@@ -36197,7 +35296,6 @@
         </w:rPr>
         <w:t>GetParticipant</w:t>
       </w:r>
-      <w:proofErr w:type="spellEnd"/>
       <w:r>
         <w:rPr>
           <w:lang w:val="en-GB"/>
@@ -36245,7 +35343,6 @@
         </w:rPr>
         <w:t xml:space="preserve"> through a web browser to change his password invoking </w:t>
       </w:r>
-      <w:proofErr w:type="spellStart"/>
       <w:r>
         <w:rPr>
           <w:i/>
@@ -36254,7 +35351,6 @@
         </w:rPr>
         <w:t>ChangePassword</w:t>
       </w:r>
-      <w:proofErr w:type="spellEnd"/>
       <w:r>
         <w:rPr>
           <w:lang w:val="en-GB"/>
@@ -36267,50 +35363,36 @@
           <w:iCs/>
           <w:lang w:val="en-GB"/>
         </w:rPr>
-        <w:t>email/password/</w:t>
-      </w:r>
-      <w:proofErr w:type="spellStart"/>
+        <w:t>email/password/newPasswod</w:t>
+      </w:r>
+      <w:r>
+        <w:rPr>
+          <w:lang w:val="en-GB"/>
+        </w:rPr>
+        <w:t xml:space="preserve">. It will invoke the interface </w:t>
+      </w:r>
       <w:r>
         <w:rPr>
           <w:i/>
           <w:iCs/>
           <w:lang w:val="en-GB"/>
         </w:rPr>
-        <w:t>newPasswod</w:t>
-      </w:r>
-      <w:proofErr w:type="spellEnd"/>
-      <w:r>
-        <w:rPr>
-          <w:lang w:val="en-GB"/>
-        </w:rPr>
-        <w:t xml:space="preserve">. It will invoke the interface </w:t>
-      </w:r>
-      <w:proofErr w:type="spellStart"/>
+        <w:t>UndateInfo</w:t>
+      </w:r>
+      <w:r>
+        <w:rPr>
+          <w:lang w:val="en-GB"/>
+        </w:rPr>
+        <w:t xml:space="preserve"> to modify the password using the </w:t>
+      </w:r>
       <w:r>
         <w:rPr>
           <w:i/>
           <w:iCs/>
           <w:lang w:val="en-GB"/>
         </w:rPr>
-        <w:t>UndateInfo</w:t>
-      </w:r>
-      <w:proofErr w:type="spellEnd"/>
-      <w:r>
-        <w:rPr>
-          <w:lang w:val="en-GB"/>
-        </w:rPr>
-        <w:t xml:space="preserve"> to modify the password using the </w:t>
-      </w:r>
-      <w:proofErr w:type="spellStart"/>
-      <w:r>
-        <w:rPr>
-          <w:i/>
-          <w:iCs/>
-          <w:lang w:val="en-GB"/>
-        </w:rPr>
         <w:t>DBManagement</w:t>
       </w:r>
-      <w:proofErr w:type="spellEnd"/>
       <w:r>
         <w:rPr>
           <w:lang w:val="en-GB"/>
@@ -36490,7 +35572,6 @@
                 <w:lang w:val="en-GB"/>
               </w:rPr>
             </w:pPr>
-            <w:proofErr w:type="spellStart"/>
             <w:r>
               <w:rPr>
                 <w:sz w:val="20"/>
@@ -36499,7 +35580,6 @@
               </w:rPr>
               <w:t>GetParticipantInfo</w:t>
             </w:r>
-            <w:proofErr w:type="spellEnd"/>
           </w:p>
         </w:tc>
         <w:tc>
@@ -36588,7 +35668,6 @@
                 <w:lang w:val="en-GB"/>
               </w:rPr>
             </w:pPr>
-            <w:proofErr w:type="spellStart"/>
             <w:r>
               <w:rPr>
                 <w:sz w:val="20"/>
@@ -36597,7 +35676,6 @@
               </w:rPr>
               <w:t>GetPIP</w:t>
             </w:r>
-            <w:proofErr w:type="spellEnd"/>
           </w:p>
         </w:tc>
         <w:tc>
@@ -36678,7 +35756,6 @@
                 <w:lang w:val="en-GB"/>
               </w:rPr>
             </w:pPr>
-            <w:proofErr w:type="spellStart"/>
             <w:r>
               <w:rPr>
                 <w:sz w:val="20"/>
@@ -36687,7 +35764,6 @@
               </w:rPr>
               <w:t>ChangePassword</w:t>
             </w:r>
-            <w:proofErr w:type="spellEnd"/>
           </w:p>
         </w:tc>
         <w:tc>
@@ -36767,20 +35843,8 @@
                 <w:szCs w:val="20"/>
                 <w:lang w:val="en-GB"/>
               </w:rPr>
-              <w:t>email/password/</w:t>
-            </w:r>
-            <w:proofErr w:type="spellStart"/>
-            <w:r>
-              <w:rPr>
-                <w:i/>
-                <w:iCs/>
-                <w:sz w:val="20"/>
-                <w:szCs w:val="20"/>
-                <w:lang w:val="en-GB"/>
-              </w:rPr>
-              <w:t>newPasswod</w:t>
-            </w:r>
-            <w:proofErr w:type="spellEnd"/>
+              <w:t>email/password/newPasswod</w:t>
+            </w:r>
             <w:r>
               <w:rPr>
                 <w:sz w:val="20"/>
@@ -36806,7 +35870,6 @@
                 <w:lang w:val="en-GB"/>
               </w:rPr>
             </w:pPr>
-            <w:proofErr w:type="spellStart"/>
             <w:r>
               <w:rPr>
                 <w:sz w:val="20"/>
@@ -36815,7 +35878,6 @@
               </w:rPr>
               <w:t>ChangeInfo</w:t>
             </w:r>
-            <w:proofErr w:type="spellEnd"/>
           </w:p>
         </w:tc>
         <w:tc>
@@ -36896,7 +35958,6 @@
                 <w:lang w:val="en-GB"/>
               </w:rPr>
             </w:pPr>
-            <w:proofErr w:type="spellStart"/>
             <w:r>
               <w:rPr>
                 <w:sz w:val="20"/>
@@ -36905,7 +35966,6 @@
               </w:rPr>
               <w:t>ChangeIP</w:t>
             </w:r>
-            <w:proofErr w:type="spellEnd"/>
           </w:p>
         </w:tc>
         <w:tc>
@@ -36986,7 +36046,6 @@
                 <w:lang w:val="en-GB"/>
               </w:rPr>
             </w:pPr>
-            <w:proofErr w:type="spellStart"/>
             <w:r>
               <w:rPr>
                 <w:sz w:val="20"/>
@@ -36995,7 +36054,6 @@
               </w:rPr>
               <w:t>UndateInfo</w:t>
             </w:r>
-            <w:proofErr w:type="spellEnd"/>
           </w:p>
         </w:tc>
         <w:tc>
@@ -37084,7 +36142,6 @@
                 <w:lang w:val="en-GB"/>
               </w:rPr>
             </w:pPr>
-            <w:proofErr w:type="spellStart"/>
             <w:r>
               <w:rPr>
                 <w:sz w:val="20"/>
@@ -37093,7 +36150,6 @@
               </w:rPr>
               <w:t>UInfoR</w:t>
             </w:r>
-            <w:proofErr w:type="spellEnd"/>
           </w:p>
         </w:tc>
         <w:tc>
@@ -37166,7 +36222,6 @@
                 <w:lang w:val="en-GB"/>
               </w:rPr>
             </w:pPr>
-            <w:proofErr w:type="spellStart"/>
             <w:r>
               <w:rPr>
                 <w:sz w:val="20"/>
@@ -37175,7 +36230,6 @@
               </w:rPr>
               <w:t>GetParticipant</w:t>
             </w:r>
-            <w:proofErr w:type="spellEnd"/>
           </w:p>
         </w:tc>
         <w:tc>
@@ -37198,25 +36252,7 @@
                 <w:szCs w:val="20"/>
                 <w:lang w:val="en-GB"/>
               </w:rPr>
-              <w:t>Interface (</w:t>
-            </w:r>
-            <w:proofErr w:type="spellStart"/>
-            <w:r>
-              <w:rPr>
-                <w:sz w:val="20"/>
-                <w:szCs w:val="20"/>
-                <w:lang w:val="en-GB"/>
-              </w:rPr>
-              <w:t>Requerida</w:t>
-            </w:r>
-            <w:proofErr w:type="spellEnd"/>
-            <w:r>
-              <w:rPr>
-                <w:sz w:val="20"/>
-                <w:szCs w:val="20"/>
-                <w:lang w:val="en-GB"/>
-              </w:rPr>
-              <w:t>)</w:t>
+              <w:t>Interface (Requerida)</w:t>
             </w:r>
           </w:p>
         </w:tc>
@@ -37282,7 +36318,6 @@
                 <w:lang w:val="en-GB"/>
               </w:rPr>
             </w:pPr>
-            <w:proofErr w:type="spellStart"/>
             <w:r>
               <w:rPr>
                 <w:sz w:val="20"/>
@@ -37291,7 +36326,6 @@
               </w:rPr>
               <w:t>GetPR</w:t>
             </w:r>
-            <w:proofErr w:type="spellEnd"/>
           </w:p>
         </w:tc>
         <w:tc>
@@ -37358,14 +36392,12 @@
           <w:lang w:val="en-GB"/>
         </w:rPr>
       </w:pPr>
-      <w:proofErr w:type="spellStart"/>
       <w:r>
         <w:rPr>
           <w:lang w:val="en-GB"/>
         </w:rPr>
         <w:t>DBManagement</w:t>
       </w:r>
-      <w:proofErr w:type="spellEnd"/>
     </w:p>
     <w:tbl>
       <w:tblPr>
@@ -37421,7 +36453,6 @@
                 <w:lang w:val="en-GB"/>
               </w:rPr>
             </w:pPr>
-            <w:proofErr w:type="spellStart"/>
             <w:r>
               <w:rPr>
                 <w:sz w:val="20"/>
@@ -37430,7 +36461,6 @@
               </w:rPr>
               <w:t>Tipo</w:t>
             </w:r>
-            <w:proofErr w:type="spellEnd"/>
           </w:p>
         </w:tc>
         <w:tc>
@@ -37447,7 +36477,6 @@
                 <w:lang w:val="en-GB"/>
               </w:rPr>
             </w:pPr>
-            <w:proofErr w:type="spellStart"/>
             <w:r>
               <w:rPr>
                 <w:sz w:val="20"/>
@@ -37456,7 +36485,6 @@
               </w:rPr>
               <w:t>Tecnología</w:t>
             </w:r>
-            <w:proofErr w:type="spellEnd"/>
           </w:p>
         </w:tc>
         <w:tc>
@@ -37473,7 +36501,6 @@
                 <w:lang w:val="en-GB"/>
               </w:rPr>
             </w:pPr>
-            <w:proofErr w:type="spellStart"/>
             <w:r>
               <w:rPr>
                 <w:sz w:val="20"/>
@@ -37482,7 +36509,6 @@
               </w:rPr>
               <w:t>Propiedades</w:t>
             </w:r>
-            <w:proofErr w:type="spellEnd"/>
           </w:p>
         </w:tc>
       </w:tr>
@@ -37500,7 +36526,6 @@
                 <w:lang w:val="en-GB"/>
               </w:rPr>
             </w:pPr>
-            <w:proofErr w:type="spellStart"/>
             <w:r>
               <w:rPr>
                 <w:sz w:val="20"/>
@@ -37509,7 +36534,6 @@
               </w:rPr>
               <w:t>UndateInfo</w:t>
             </w:r>
-            <w:proofErr w:type="spellEnd"/>
           </w:p>
         </w:tc>
         <w:tc>
@@ -37598,7 +36622,6 @@
                 <w:lang w:val="en-GB"/>
               </w:rPr>
             </w:pPr>
-            <w:proofErr w:type="spellStart"/>
             <w:r>
               <w:rPr>
                 <w:sz w:val="20"/>
@@ -37607,7 +36630,6 @@
               </w:rPr>
               <w:t>UInfoP</w:t>
             </w:r>
-            <w:proofErr w:type="spellEnd"/>
           </w:p>
         </w:tc>
         <w:tc>
@@ -37680,7 +36702,6 @@
                 <w:lang w:val="en-GB"/>
               </w:rPr>
             </w:pPr>
-            <w:proofErr w:type="spellStart"/>
             <w:r>
               <w:rPr>
                 <w:sz w:val="20"/>
@@ -37689,7 +36710,6 @@
               </w:rPr>
               <w:t>GetParticipant</w:t>
             </w:r>
-            <w:proofErr w:type="spellEnd"/>
           </w:p>
         </w:tc>
         <w:tc>
@@ -37778,7 +36798,6 @@
                 <w:lang w:val="en-GB"/>
               </w:rPr>
             </w:pPr>
-            <w:proofErr w:type="spellStart"/>
             <w:r>
               <w:rPr>
                 <w:sz w:val="20"/>
@@ -37787,7 +36806,6 @@
               </w:rPr>
               <w:t>GetPP</w:t>
             </w:r>
-            <w:proofErr w:type="spellEnd"/>
           </w:p>
         </w:tc>
         <w:tc>
@@ -37904,9 +36922,21 @@
           <w:szCs w:val="20"/>
           <w:lang w:val="en-GB"/>
         </w:rPr>
-        <w:t>&lt;</w:t>
-      </w:r>
-      <w:proofErr w:type="spellStart"/>
+        <w:t>&lt;WebServiceURI&gt;/user</w:t>
+      </w:r>
+    </w:p>
+    <w:p>
+      <w:pPr>
+        <w:rPr>
+          <w:lang w:val="en-GB"/>
+        </w:rPr>
+      </w:pPr>
+      <w:r>
+        <w:rPr>
+          <w:lang w:val="en-GB"/>
+        </w:rPr>
+        <w:t xml:space="preserve">where </w:t>
+      </w:r>
       <w:r>
         <w:rPr>
           <w:rFonts w:ascii="Consolas" w:eastAsia="Consolas" w:hAnsi="Consolas" w:cs="Consolas"/>
@@ -37914,59 +36944,7 @@
           <w:szCs w:val="20"/>
           <w:lang w:val="en-GB"/>
         </w:rPr>
-        <w:t>WebServiceURI</w:t>
-      </w:r>
-      <w:proofErr w:type="spellEnd"/>
-      <w:r>
-        <w:rPr>
-          <w:rFonts w:ascii="Consolas" w:eastAsia="Consolas" w:hAnsi="Consolas" w:cs="Consolas"/>
-          <w:sz w:val="20"/>
-          <w:szCs w:val="20"/>
-          <w:lang w:val="en-GB"/>
-        </w:rPr>
-        <w:t>&gt;/user</w:t>
-      </w:r>
-    </w:p>
-    <w:p>
-      <w:pPr>
-        <w:rPr>
-          <w:lang w:val="en-GB"/>
-        </w:rPr>
-      </w:pPr>
-      <w:r>
-        <w:rPr>
-          <w:lang w:val="en-GB"/>
-        </w:rPr>
-        <w:t xml:space="preserve">where </w:t>
-      </w:r>
-      <w:r>
-        <w:rPr>
-          <w:rFonts w:ascii="Consolas" w:eastAsia="Consolas" w:hAnsi="Consolas" w:cs="Consolas"/>
-          <w:sz w:val="20"/>
-          <w:szCs w:val="20"/>
-          <w:lang w:val="en-GB"/>
-        </w:rPr>
-        <w:t>&lt;</w:t>
-      </w:r>
-      <w:proofErr w:type="spellStart"/>
-      <w:r>
-        <w:rPr>
-          <w:rFonts w:ascii="Consolas" w:eastAsia="Consolas" w:hAnsi="Consolas" w:cs="Consolas"/>
-          <w:sz w:val="20"/>
-          <w:szCs w:val="20"/>
-          <w:lang w:val="en-GB"/>
-        </w:rPr>
-        <w:t>WebServiceURI</w:t>
-      </w:r>
-      <w:proofErr w:type="spellEnd"/>
-      <w:r>
-        <w:rPr>
-          <w:rFonts w:ascii="Consolas" w:eastAsia="Consolas" w:hAnsi="Consolas" w:cs="Consolas"/>
-          <w:sz w:val="20"/>
-          <w:szCs w:val="20"/>
-          <w:lang w:val="en-GB"/>
-        </w:rPr>
-        <w:t>&gt;</w:t>
+        <w:t>&lt;WebServiceURI&gt;</w:t>
       </w:r>
       <w:r>
         <w:rPr>
@@ -38088,29 +37066,8 @@
           <w:szCs w:val="20"/>
           <w:lang w:val="en-GB"/>
         </w:rPr>
-        <w:t>{ "</w:t>
-      </w:r>
-      <w:proofErr w:type="spellStart"/>
-      <w:r>
-        <w:rPr>
-          <w:rFonts w:ascii="Consolas" w:eastAsia="Consolas" w:hAnsi="Consolas" w:cs="Consolas"/>
-          <w:sz w:val="20"/>
-          <w:szCs w:val="20"/>
-          <w:lang w:val="en-GB"/>
-        </w:rPr>
-        <w:t>firstName</w:t>
-      </w:r>
-      <w:proofErr w:type="spellEnd"/>
-      <w:r>
-        <w:rPr>
-          <w:rFonts w:ascii="Consolas" w:eastAsia="Consolas" w:hAnsi="Consolas" w:cs="Consolas"/>
-          <w:sz w:val="20"/>
-          <w:szCs w:val="20"/>
-          <w:lang w:val="en-GB"/>
-        </w:rPr>
-        <w:t xml:space="preserve">": </w:t>
-      </w:r>
-      <w:proofErr w:type="spellStart"/>
+        <w:t xml:space="preserve">{ "firstName": </w:t>
+      </w:r>
       <w:r>
         <w:rPr>
           <w:rFonts w:ascii="Consolas" w:eastAsia="Consolas" w:hAnsi="Consolas" w:cs="Consolas"/>
@@ -38121,7 +37078,6 @@
         </w:rPr>
         <w:t>Nombre</w:t>
       </w:r>
-      <w:proofErr w:type="spellEnd"/>
       <w:r>
         <w:rPr>
           <w:rFonts w:ascii="Consolas" w:eastAsia="Consolas" w:hAnsi="Consolas" w:cs="Consolas"/>
@@ -38149,29 +37105,8 @@
           <w:szCs w:val="20"/>
           <w:lang w:val="en-GB"/>
         </w:rPr>
-        <w:t xml:space="preserve">  "</w:t>
-      </w:r>
-      <w:proofErr w:type="spellStart"/>
-      <w:r>
-        <w:rPr>
-          <w:rFonts w:ascii="Consolas" w:eastAsia="Consolas" w:hAnsi="Consolas" w:cs="Consolas"/>
-          <w:sz w:val="20"/>
-          <w:szCs w:val="20"/>
-          <w:lang w:val="en-GB"/>
-        </w:rPr>
-        <w:t>lastName</w:t>
-      </w:r>
-      <w:proofErr w:type="spellEnd"/>
-      <w:r>
-        <w:rPr>
-          <w:rFonts w:ascii="Consolas" w:eastAsia="Consolas" w:hAnsi="Consolas" w:cs="Consolas"/>
-          <w:sz w:val="20"/>
-          <w:szCs w:val="20"/>
-          <w:lang w:val="en-GB"/>
-        </w:rPr>
-        <w:t xml:space="preserve">": </w:t>
-      </w:r>
-      <w:proofErr w:type="spellStart"/>
+        <w:t xml:space="preserve">  "lastName": </w:t>
+      </w:r>
       <w:r>
         <w:rPr>
           <w:rFonts w:ascii="Consolas" w:eastAsia="Consolas" w:hAnsi="Consolas" w:cs="Consolas"/>
@@ -38182,7 +37117,6 @@
         </w:rPr>
         <w:t>Apellidos</w:t>
       </w:r>
-      <w:proofErr w:type="spellEnd"/>
       <w:r>
         <w:rPr>
           <w:rFonts w:ascii="Consolas" w:eastAsia="Consolas" w:hAnsi="Consolas" w:cs="Consolas"/>
@@ -38444,14 +37378,12 @@
           <w:lang w:val="en-GB"/>
         </w:rPr>
       </w:pPr>
-      <w:proofErr w:type="spellStart"/>
       <w:r>
         <w:rPr>
           <w:lang w:val="en-GB"/>
         </w:rPr>
         <w:t>DBManagement</w:t>
       </w:r>
-      <w:proofErr w:type="spellEnd"/>
     </w:p>
     <w:p>
       <w:pPr>
@@ -39297,7 +38229,7 @@
                     <pic:cNvPicPr/>
                   </pic:nvPicPr>
                   <pic:blipFill>
-                    <a:blip r:embed="rId27"/>
+                    <a:blip r:embed="rId28"/>
                     <a:stretch>
                       <a:fillRect/>
                     </a:stretch>
@@ -39496,7 +38428,6 @@
               </w:rPr>
               <w:t xml:space="preserve">It offers an interface: </w:t>
             </w:r>
-            <w:proofErr w:type="spellStart"/>
             <w:r>
               <w:rPr>
                 <w:i/>
@@ -39507,32 +38438,13 @@
               </w:rPr>
               <w:t>UpdateInfo</w:t>
             </w:r>
-            <w:proofErr w:type="spellEnd"/>
-            <w:r>
-              <w:rPr>
-                <w:sz w:val="20"/>
-                <w:szCs w:val="20"/>
-                <w:lang w:val="en-GB"/>
-              </w:rPr>
-              <w:t xml:space="preserve">, which allows the view to update the data taken from the database. Inside it should compare the actual data and the data from the database and update only what it is needed. (Optional) Another web service called </w:t>
-            </w:r>
-            <w:proofErr w:type="spellStart"/>
-            <w:r>
-              <w:rPr>
-                <w:sz w:val="20"/>
-                <w:szCs w:val="20"/>
-                <w:lang w:val="en-GB"/>
-              </w:rPr>
-              <w:t>AlarmUser</w:t>
-            </w:r>
-            <w:proofErr w:type="spellEnd"/>
-            <w:r>
-              <w:rPr>
-                <w:sz w:val="20"/>
-                <w:szCs w:val="20"/>
-                <w:lang w:val="en-GB"/>
-              </w:rPr>
-              <w:t xml:space="preserve"> would allow to send an alarm to a user depending on the logs.</w:t>
+            <w:r>
+              <w:rPr>
+                <w:sz w:val="20"/>
+                <w:szCs w:val="20"/>
+                <w:lang w:val="en-GB"/>
+              </w:rPr>
+              <w:t>, which allows the view to update the data taken from the database. Inside it should compare the actual data and the data from the database and update only what it is needed. (Optional) Another web service called AlarmUser would allow to send an alarm to a user depending on the logs.</w:t>
             </w:r>
           </w:p>
         </w:tc>
@@ -39552,7 +38464,6 @@
                 <w:lang w:val="en-GB"/>
               </w:rPr>
             </w:pPr>
-            <w:proofErr w:type="spellStart"/>
             <w:r>
               <w:rPr>
                 <w:sz w:val="20"/>
@@ -39561,7 +38472,6 @@
               </w:rPr>
               <w:t>KafkaReader</w:t>
             </w:r>
-            <w:proofErr w:type="spellEnd"/>
           </w:p>
         </w:tc>
         <w:tc>
@@ -39583,43 +38493,7 @@
                 <w:szCs w:val="20"/>
                 <w:lang w:val="en-GB"/>
               </w:rPr>
-              <w:t xml:space="preserve">It offers an interface </w:t>
-            </w:r>
-            <w:proofErr w:type="spellStart"/>
-            <w:r>
-              <w:rPr>
-                <w:sz w:val="20"/>
-                <w:szCs w:val="20"/>
-                <w:lang w:val="en-GB"/>
-              </w:rPr>
-              <w:t>ReadLog</w:t>
-            </w:r>
-            <w:proofErr w:type="spellEnd"/>
-            <w:r>
-              <w:rPr>
-                <w:sz w:val="20"/>
-                <w:szCs w:val="20"/>
-                <w:lang w:val="en-GB"/>
-              </w:rPr>
-              <w:t xml:space="preserve"> that reads data from </w:t>
-            </w:r>
-            <w:proofErr w:type="spellStart"/>
-            <w:r>
-              <w:rPr>
-                <w:sz w:val="20"/>
-                <w:szCs w:val="20"/>
-                <w:lang w:val="en-GB"/>
-              </w:rPr>
-              <w:t>KafkaStream</w:t>
-            </w:r>
-            <w:proofErr w:type="spellEnd"/>
-            <w:r>
-              <w:rPr>
-                <w:sz w:val="20"/>
-                <w:szCs w:val="20"/>
-                <w:lang w:val="en-GB"/>
-              </w:rPr>
-              <w:t>.</w:t>
+              <w:t>It offers an interface ReadLog that reads data from KafkaStream.</w:t>
             </w:r>
           </w:p>
         </w:tc>
@@ -39638,7 +38512,6 @@
                 <w:lang w:val="en-GB"/>
               </w:rPr>
             </w:pPr>
-            <w:proofErr w:type="spellStart"/>
             <w:r>
               <w:rPr>
                 <w:sz w:val="20"/>
@@ -39647,7 +38520,6 @@
               </w:rPr>
               <w:t>DBManagement</w:t>
             </w:r>
-            <w:proofErr w:type="spellEnd"/>
           </w:p>
         </w:tc>
         <w:tc>
@@ -39669,25 +38541,7 @@
                 <w:szCs w:val="20"/>
                 <w:lang w:val="en-GB"/>
               </w:rPr>
-              <w:t xml:space="preserve">It offers an interface </w:t>
-            </w:r>
-            <w:proofErr w:type="spellStart"/>
-            <w:r>
-              <w:rPr>
-                <w:sz w:val="20"/>
-                <w:szCs w:val="20"/>
-                <w:lang w:val="en-GB"/>
-              </w:rPr>
-              <w:t>GetDashboardInfo</w:t>
-            </w:r>
-            <w:proofErr w:type="spellEnd"/>
-            <w:r>
-              <w:rPr>
-                <w:sz w:val="20"/>
-                <w:szCs w:val="20"/>
-                <w:lang w:val="en-GB"/>
-              </w:rPr>
-              <w:t xml:space="preserve"> that returns the data of all the proposals.</w:t>
+              <w:t>It offers an interface GetDashboardInfo that returns the data of all the proposals.</w:t>
             </w:r>
           </w:p>
         </w:tc>
@@ -39734,7 +38588,6 @@
         </w:rPr>
         <w:t xml:space="preserve"> using a recursive web service call which is processed by </w:t>
       </w:r>
-      <w:proofErr w:type="spellStart"/>
       <w:r>
         <w:rPr>
           <w:i/>
@@ -39743,28 +38596,12 @@
         </w:rPr>
         <w:t>UpdateInfo</w:t>
       </w:r>
-      <w:proofErr w:type="spellEnd"/>
-      <w:r>
-        <w:rPr>
-          <w:lang w:val="en-GB"/>
-        </w:rPr>
-        <w:t xml:space="preserve"> and it gets access to the </w:t>
-      </w:r>
-      <w:proofErr w:type="spellStart"/>
-      <w:r>
-        <w:rPr>
-          <w:lang w:val="en-GB"/>
-        </w:rPr>
-        <w:t>DBManagement</w:t>
-      </w:r>
-      <w:proofErr w:type="spellEnd"/>
-      <w:r>
-        <w:rPr>
-          <w:lang w:val="en-GB"/>
-        </w:rPr>
-        <w:t xml:space="preserve"> system using the interface </w:t>
-      </w:r>
-      <w:proofErr w:type="spellStart"/>
+      <w:r>
+        <w:rPr>
+          <w:lang w:val="en-GB"/>
+        </w:rPr>
+        <w:t xml:space="preserve"> and it gets access to the DBManagement system using the interface </w:t>
+      </w:r>
       <w:r>
         <w:rPr>
           <w:i/>
@@ -39773,7 +38610,6 @@
         </w:rPr>
         <w:t>GetDashboardInfo</w:t>
       </w:r>
-      <w:proofErr w:type="spellEnd"/>
       <w:r>
         <w:rPr>
           <w:lang w:val="en-GB"/>
@@ -39846,35 +38682,7 @@
         <w:rPr>
           <w:lang w:val="en-GB"/>
         </w:rPr>
-        <w:t xml:space="preserve">) The user can invoke Dashboard and while the information is updated, </w:t>
-      </w:r>
-      <w:proofErr w:type="spellStart"/>
-      <w:r>
-        <w:rPr>
-          <w:lang w:val="en-GB"/>
-        </w:rPr>
-        <w:t>AlarmUser</w:t>
-      </w:r>
-      <w:proofErr w:type="spellEnd"/>
-      <w:r>
-        <w:rPr>
-          <w:lang w:val="en-GB"/>
-        </w:rPr>
-        <w:t xml:space="preserve"> can be called if a specific event happens in the </w:t>
-      </w:r>
-      <w:proofErr w:type="spellStart"/>
-      <w:r>
-        <w:rPr>
-          <w:lang w:val="en-GB"/>
-        </w:rPr>
-        <w:t>ReadLog</w:t>
-      </w:r>
-      <w:proofErr w:type="spellEnd"/>
-      <w:r>
-        <w:rPr>
-          <w:lang w:val="en-GB"/>
-        </w:rPr>
-        <w:t xml:space="preserve"> to show a message to the user.</w:t>
+        <w:t>) The user can invoke Dashboard and while the information is updated, AlarmUser can be called if a specific event happens in the ReadLog to show a message to the user.</w:t>
       </w:r>
     </w:p>
     <w:p>
@@ -40049,7 +38857,6 @@
                 <w:lang w:val="en-GB"/>
               </w:rPr>
             </w:pPr>
-            <w:proofErr w:type="spellStart"/>
             <w:r>
               <w:rPr>
                 <w:sz w:val="20"/>
@@ -40058,7 +38865,6 @@
               </w:rPr>
               <w:t>AlarmUser</w:t>
             </w:r>
-            <w:proofErr w:type="spellEnd"/>
           </w:p>
         </w:tc>
         <w:tc>
@@ -40147,7 +38953,6 @@
                 <w:lang w:val="en-GB"/>
               </w:rPr>
             </w:pPr>
-            <w:proofErr w:type="spellStart"/>
             <w:r>
               <w:rPr>
                 <w:sz w:val="20"/>
@@ -40156,7 +38961,6 @@
               </w:rPr>
               <w:t>UpdateInfo</w:t>
             </w:r>
-            <w:proofErr w:type="spellEnd"/>
           </w:p>
         </w:tc>
         <w:tc>
@@ -40239,14 +39043,12 @@
           <w:lang w:val="en-GB"/>
         </w:rPr>
       </w:pPr>
-      <w:proofErr w:type="spellStart"/>
       <w:r>
         <w:rPr>
           <w:lang w:val="en-GB"/>
         </w:rPr>
         <w:t>DBManagement</w:t>
       </w:r>
-      <w:proofErr w:type="spellEnd"/>
     </w:p>
     <w:tbl>
       <w:tblPr>
@@ -40384,7 +39186,6 @@
                 <w:lang w:val="en-GB"/>
               </w:rPr>
             </w:pPr>
-            <w:proofErr w:type="spellStart"/>
             <w:r>
               <w:rPr>
                 <w:sz w:val="20"/>
@@ -40393,7 +39194,6 @@
               </w:rPr>
               <w:t>GetDashboardInfo</w:t>
             </w:r>
-            <w:proofErr w:type="spellEnd"/>
           </w:p>
         </w:tc>
         <w:tc>
@@ -40478,14 +39278,12 @@
           <w:lang w:val="en-GB"/>
         </w:rPr>
       </w:pPr>
-      <w:proofErr w:type="spellStart"/>
       <w:r>
         <w:rPr>
           <w:lang w:val="en-GB"/>
         </w:rPr>
         <w:t>KafkaReader</w:t>
       </w:r>
-      <w:proofErr w:type="spellEnd"/>
     </w:p>
     <w:tbl>
       <w:tblPr>
@@ -40623,7 +39421,6 @@
                 <w:lang w:val="en-GB"/>
               </w:rPr>
             </w:pPr>
-            <w:proofErr w:type="spellStart"/>
             <w:r>
               <w:rPr>
                 <w:sz w:val="20"/>
@@ -40632,7 +39429,6 @@
               </w:rPr>
               <w:t>ReadLog</w:t>
             </w:r>
-            <w:proofErr w:type="spellEnd"/>
           </w:p>
         </w:tc>
         <w:tc>
@@ -40704,25 +39500,7 @@
                 <w:szCs w:val="20"/>
                 <w:lang w:val="en-GB"/>
               </w:rPr>
-              <w:t xml:space="preserve">Handles the subscriber part of </w:t>
-            </w:r>
-            <w:proofErr w:type="spellStart"/>
-            <w:r>
-              <w:rPr>
-                <w:sz w:val="20"/>
-                <w:szCs w:val="20"/>
-                <w:lang w:val="en-GB"/>
-              </w:rPr>
-              <w:t>KafkaStream</w:t>
-            </w:r>
-            <w:proofErr w:type="spellEnd"/>
-            <w:r>
-              <w:rPr>
-                <w:sz w:val="20"/>
-                <w:szCs w:val="20"/>
-                <w:lang w:val="en-GB"/>
-              </w:rPr>
-              <w:t>.</w:t>
+              <w:t>Handles the subscriber part of KafkaStream.</w:t>
             </w:r>
           </w:p>
         </w:tc>
@@ -40774,30 +39552,8 @@
         <w:rPr>
           <w:lang w:val="en-GB"/>
         </w:rPr>
-        <w:t xml:space="preserve">It implements a method that will be called recursively to update </w:t>
-      </w:r>
-      <w:proofErr w:type="spellStart"/>
-      <w:r>
-        <w:rPr>
-          <w:lang w:val="en-GB"/>
-        </w:rPr>
-        <w:t>information.pdate</w:t>
-      </w:r>
-      <w:proofErr w:type="spellEnd"/>
-      <w:r>
-        <w:rPr>
-          <w:lang w:val="en-GB"/>
-        </w:rPr>
-        <w:t xml:space="preserve"> </w:t>
-      </w:r>
-      <w:proofErr w:type="spellStart"/>
-      <w:r>
-        <w:rPr>
-          <w:lang w:val="en-GB"/>
-        </w:rPr>
-        <w:t>information.pdate</w:t>
-      </w:r>
-      <w:proofErr w:type="spellEnd"/>
+        <w:t>It implements a method that will be called recursively to update information.pdate information.pdate</w:t>
+      </w:r>
     </w:p>
     <w:p>
       <w:pPr>
@@ -40863,21 +39619,7 @@
         <w:rPr>
           <w:lang w:val="en-GB"/>
         </w:rPr>
-        <w:t xml:space="preserve">) If some event on </w:t>
-      </w:r>
-      <w:proofErr w:type="spellStart"/>
-      <w:r>
-        <w:rPr>
-          <w:lang w:val="en-GB"/>
-        </w:rPr>
-        <w:t>KafkaStream</w:t>
-      </w:r>
-      <w:proofErr w:type="spellEnd"/>
-      <w:r>
-        <w:rPr>
-          <w:lang w:val="en-GB"/>
-        </w:rPr>
-        <w:t xml:space="preserve"> happens, the log related to a user should be sent to that user.</w:t>
+        <w:t>) If some event on KafkaStream happens, the log related to a user should be sent to that user.</w:t>
       </w:r>
     </w:p>
     <w:p>
@@ -41527,43 +40269,7 @@
                 <w:szCs w:val="18"/>
                 <w:lang w:val="en-GB"/>
               </w:rPr>
-              <w:t xml:space="preserve">Using a web service allows a fast </w:t>
-            </w:r>
-            <w:proofErr w:type="spellStart"/>
-            <w:r>
-              <w:rPr>
-                <w:sz w:val="18"/>
-                <w:szCs w:val="18"/>
-                <w:lang w:val="en-GB"/>
-              </w:rPr>
-              <w:t>update.e</w:t>
-            </w:r>
-            <w:proofErr w:type="spellEnd"/>
-            <w:r>
-              <w:rPr>
-                <w:sz w:val="18"/>
-                <w:szCs w:val="18"/>
-                <w:lang w:val="en-GB"/>
-              </w:rPr>
-              <w:t xml:space="preserve"> allows us to quickly </w:t>
-            </w:r>
-            <w:proofErr w:type="spellStart"/>
-            <w:r>
-              <w:rPr>
-                <w:sz w:val="18"/>
-                <w:szCs w:val="18"/>
-                <w:lang w:val="en-GB"/>
-              </w:rPr>
-              <w:t>upde</w:t>
-            </w:r>
-            <w:proofErr w:type="spellEnd"/>
-            <w:r>
-              <w:rPr>
-                <w:sz w:val="18"/>
-                <w:szCs w:val="18"/>
-                <w:lang w:val="en-GB"/>
-              </w:rPr>
-              <w:t xml:space="preserve"> allows A web service provides fa</w:t>
+              <w:t>Using a web service allows a fast update.e allows us to quickly upde allows A web service provides fa</w:t>
             </w:r>
           </w:p>
         </w:tc>
@@ -41749,8 +40455,8 @@
           <w:lang w:eastAsia="es-ES"/>
         </w:rPr>
         <w:pict w14:anchorId="57B0E183">
-          <v:shape id="_x0000_i1030" type="#_x0000_t75" style="width:426.8pt;height:215.9pt">
-            <v:imagedata r:id="rId28" o:title="ParticipationSystem"/>
+          <v:shape id="_x0000_i1031" type="#_x0000_t75" style="width:426.8pt;height:215.9pt">
+            <v:imagedata r:id="rId29" o:title="ParticipationSystem"/>
           </v:shape>
         </w:pict>
       </w:r>
@@ -42024,87 +40730,15 @@
                 <w:szCs w:val="18"/>
                 <w:lang w:val="en-GB"/>
               </w:rPr>
-              <w:t xml:space="preserve">: </w:t>
-            </w:r>
-            <w:proofErr w:type="spellStart"/>
-            <w:r>
-              <w:rPr>
-                <w:sz w:val="18"/>
-                <w:szCs w:val="18"/>
-                <w:lang w:val="en-GB"/>
-              </w:rPr>
-              <w:t>GetConfiguration</w:t>
-            </w:r>
-            <w:proofErr w:type="spellEnd"/>
-            <w:r>
-              <w:rPr>
-                <w:sz w:val="18"/>
-                <w:szCs w:val="18"/>
-                <w:lang w:val="en-GB"/>
-              </w:rPr>
-              <w:t>, which allows to obtain information about the configuration of the system. Council members can configure different parameters like proposal categories, dates in which they will be active, not allowed words, etc. The portal administrator can modify the minimal number of support votes.</w:t>
-            </w:r>
-            <w:r>
-              <w:rPr>
-                <w:sz w:val="18"/>
-                <w:szCs w:val="18"/>
-                <w:lang w:val="en-GB"/>
-              </w:rPr>
-              <w:t xml:space="preserve"> </w:t>
-            </w:r>
-            <w:proofErr w:type="spellStart"/>
-            <w:r>
-              <w:rPr>
-                <w:sz w:val="18"/>
-                <w:szCs w:val="18"/>
-                <w:lang w:val="en-GB"/>
-              </w:rPr>
-              <w:t>CreateProposal</w:t>
-            </w:r>
-            <w:proofErr w:type="spellEnd"/>
-            <w:r>
-              <w:rPr>
-                <w:sz w:val="18"/>
-                <w:szCs w:val="18"/>
-                <w:lang w:val="en-GB"/>
-              </w:rPr>
-              <w:t xml:space="preserve"> allows the users to create new proposals. </w:t>
-            </w:r>
-            <w:proofErr w:type="spellStart"/>
-            <w:r>
-              <w:rPr>
-                <w:sz w:val="18"/>
-                <w:szCs w:val="18"/>
-                <w:lang w:val="en-GB"/>
-              </w:rPr>
-              <w:t>UpdateProposal</w:t>
-            </w:r>
-            <w:proofErr w:type="spellEnd"/>
-            <w:r>
-              <w:rPr>
-                <w:sz w:val="18"/>
-                <w:szCs w:val="18"/>
-                <w:lang w:val="en-GB"/>
-              </w:rPr>
-              <w:t xml:space="preserve"> allows the users to interact with the proposals (create comments, vote </w:t>
-            </w:r>
-            <w:proofErr w:type="spellStart"/>
-            <w:r>
-              <w:rPr>
-                <w:sz w:val="18"/>
-                <w:szCs w:val="18"/>
-                <w:lang w:val="en-GB"/>
-              </w:rPr>
-              <w:t>etc</w:t>
-            </w:r>
-            <w:proofErr w:type="spellEnd"/>
-            <w:r>
-              <w:rPr>
-                <w:sz w:val="18"/>
-                <w:szCs w:val="18"/>
-                <w:lang w:val="en-GB"/>
-              </w:rPr>
-              <w:t>)</w:t>
+              <w:t>: GetConfiguration, which allows to obtain information about the configuration of the system. Council members can configure different parameters like proposal categories, dates in which they will be active, not allowed words, etc. The portal administrator can modify the minimal number of support votes.</w:t>
+            </w:r>
+            <w:r>
+              <w:rPr>
+                <w:sz w:val="18"/>
+                <w:szCs w:val="18"/>
+                <w:lang w:val="en-GB"/>
+              </w:rPr>
+              <w:t xml:space="preserve"> CreateProposal allows the users to create new proposals. UpdateProposal allows the users to interact with the proposals (create comments, vote etc)</w:t>
             </w:r>
           </w:p>
         </w:tc>
@@ -42125,7 +40759,6 @@
                 <w:lang w:val="en-GB"/>
               </w:rPr>
             </w:pPr>
-            <w:proofErr w:type="spellStart"/>
             <w:r>
               <w:rPr>
                 <w:b w:val="0"/>
@@ -42136,7 +40769,6 @@
               </w:rPr>
               <w:t>DBManagement</w:t>
             </w:r>
-            <w:proofErr w:type="spellEnd"/>
           </w:p>
         </w:tc>
         <w:tc>
@@ -42158,43 +40790,7 @@
                 <w:szCs w:val="18"/>
                 <w:lang w:val="en-GB"/>
               </w:rPr>
-              <w:t xml:space="preserve">It offers two interfaces: </w:t>
-            </w:r>
-            <w:proofErr w:type="spellStart"/>
-            <w:r>
-              <w:rPr>
-                <w:sz w:val="18"/>
-                <w:szCs w:val="18"/>
-                <w:lang w:val="en-GB"/>
-              </w:rPr>
-              <w:t>CreateProposal</w:t>
-            </w:r>
-            <w:proofErr w:type="spellEnd"/>
-            <w:r>
-              <w:rPr>
-                <w:sz w:val="18"/>
-                <w:szCs w:val="18"/>
-                <w:lang w:val="en-GB"/>
-              </w:rPr>
-              <w:t xml:space="preserve">, that inserts the data of a new proposal into the database and </w:t>
-            </w:r>
-            <w:proofErr w:type="spellStart"/>
-            <w:r>
-              <w:rPr>
-                <w:sz w:val="18"/>
-                <w:szCs w:val="18"/>
-                <w:lang w:val="en-GB"/>
-              </w:rPr>
-              <w:t>UpdateProposal</w:t>
-            </w:r>
-            <w:proofErr w:type="spellEnd"/>
-            <w:r>
-              <w:rPr>
-                <w:sz w:val="18"/>
-                <w:szCs w:val="18"/>
-                <w:lang w:val="en-GB"/>
-              </w:rPr>
-              <w:t xml:space="preserve"> that modifies the number of votes, comments, etc.</w:t>
+              <w:t>It offers two interfaces: CreateProposal, that inserts the data of a new proposal into the database and UpdateProposal that modifies the number of votes, comments, etc.</w:t>
             </w:r>
           </w:p>
         </w:tc>
@@ -42242,25 +40838,7 @@
                 <w:szCs w:val="18"/>
                 <w:lang w:val="en-GB"/>
               </w:rPr>
-              <w:t xml:space="preserve">It offers one service: </w:t>
-            </w:r>
-            <w:proofErr w:type="spellStart"/>
-            <w:r>
-              <w:rPr>
-                <w:sz w:val="18"/>
-                <w:szCs w:val="18"/>
-                <w:lang w:val="en-GB"/>
-              </w:rPr>
-              <w:t>CreateLog</w:t>
-            </w:r>
-            <w:proofErr w:type="spellEnd"/>
-            <w:r>
-              <w:rPr>
-                <w:sz w:val="18"/>
-                <w:szCs w:val="18"/>
-                <w:lang w:val="en-GB"/>
-              </w:rPr>
-              <w:t>, which generates Kafka logs for the different events that are produced in the Participation System</w:t>
+              <w:t>It offers one service: CreateLog, which generates Kafka logs for the different events that are produced in the Participation System</w:t>
             </w:r>
           </w:p>
         </w:tc>
@@ -42320,21 +40898,7 @@
         <w:rPr>
           <w:lang w:val="en-GB" w:eastAsia="es-ES"/>
         </w:rPr>
-        <w:t xml:space="preserve">The Participation System invokes the method </w:t>
-      </w:r>
-      <w:proofErr w:type="spellStart"/>
-      <w:r>
-        <w:rPr>
-          <w:lang w:val="en-GB" w:eastAsia="es-ES"/>
-        </w:rPr>
-        <w:t>getConfiguration</w:t>
-      </w:r>
-      <w:proofErr w:type="spellEnd"/>
-      <w:r>
-        <w:rPr>
-          <w:lang w:val="en-GB" w:eastAsia="es-ES"/>
-        </w:rPr>
-        <w:t xml:space="preserve"> which will receive the configuration parameters established by the council and the portal administrator.</w:t>
+        <w:t>The Participation System invokes the method getConfiguration which will receive the configuration parameters established by the council and the portal administrator.</w:t>
       </w:r>
     </w:p>
     <w:p>
@@ -42347,23 +40911,8 @@
         <w:rPr>
           <w:lang w:val="en-US"/>
         </w:rPr>
-        <w:t xml:space="preserve">It gets access to the </w:t>
-      </w:r>
-      <w:proofErr w:type="spellStart"/>
-      <w:r>
-        <w:rPr>
-          <w:lang w:val="en-US"/>
-        </w:rPr>
-        <w:t>DBManagement</w:t>
-      </w:r>
-      <w:proofErr w:type="spellEnd"/>
-      <w:r>
-        <w:rPr>
-          <w:lang w:val="en-US"/>
-        </w:rPr>
-        <w:t xml:space="preserve"> system using the interfaces </w:t>
-      </w:r>
-      <w:proofErr w:type="spellStart"/>
+        <w:t xml:space="preserve">It gets access to the DBManagement system using the interfaces </w:t>
+      </w:r>
       <w:r>
         <w:rPr>
           <w:i/>
@@ -42372,14 +40921,12 @@
         </w:rPr>
         <w:t>CreateProposal</w:t>
       </w:r>
-      <w:proofErr w:type="spellEnd"/>
       <w:r>
         <w:rPr>
           <w:lang w:val="en-US"/>
         </w:rPr>
         <w:t xml:space="preserve"> and </w:t>
       </w:r>
-      <w:proofErr w:type="spellStart"/>
       <w:r>
         <w:rPr>
           <w:i/>
@@ -42388,7 +40935,6 @@
         </w:rPr>
         <w:t>UpdateProposal</w:t>
       </w:r>
-      <w:proofErr w:type="spellEnd"/>
       <w:r>
         <w:rPr>
           <w:lang w:val="en-GB" w:eastAsia="es-ES"/>
@@ -42590,7 +41136,6 @@
                 <w:lang w:val="en-GB"/>
               </w:rPr>
             </w:pPr>
-            <w:proofErr w:type="spellStart"/>
             <w:r>
               <w:rPr>
                 <w:b w:val="0"/>
@@ -42601,7 +41146,6 @@
               </w:rPr>
               <w:t>GetConfiguration</w:t>
             </w:r>
-            <w:proofErr w:type="spellEnd"/>
           </w:p>
         </w:tc>
         <w:tc>
@@ -42690,7 +41234,6 @@
                 <w:lang w:val="en-GB"/>
               </w:rPr>
             </w:pPr>
-            <w:proofErr w:type="spellStart"/>
             <w:r>
               <w:rPr>
                 <w:sz w:val="18"/>
@@ -42699,7 +41242,6 @@
               </w:rPr>
               <w:t>CreateProposal</w:t>
             </w:r>
-            <w:proofErr w:type="spellEnd"/>
           </w:p>
         </w:tc>
         <w:tc>
@@ -42788,7 +41330,6 @@
                 <w:lang w:val="en-GB"/>
               </w:rPr>
             </w:pPr>
-            <w:proofErr w:type="spellStart"/>
             <w:r>
               <w:rPr>
                 <w:sz w:val="18"/>
@@ -42797,7 +41338,6 @@
               </w:rPr>
               <w:t>UpdateProposal</w:t>
             </w:r>
-            <w:proofErr w:type="spellEnd"/>
           </w:p>
         </w:tc>
         <w:tc>
@@ -42891,7 +41431,6 @@
           <w:lang w:val="en-GB" w:eastAsia="es-ES"/>
         </w:rPr>
       </w:pPr>
-      <w:proofErr w:type="spellStart"/>
       <w:r>
         <w:rPr>
           <w:rFonts w:ascii="Cambria" w:eastAsiaTheme="majorEastAsia" w:hAnsi="Cambria" w:cstheme="majorBidi"/>
@@ -42901,7 +41440,6 @@
         </w:rPr>
         <w:t>DBManagement</w:t>
       </w:r>
-      <w:proofErr w:type="spellEnd"/>
     </w:p>
     <w:tbl>
       <w:tblPr>
@@ -43032,7 +41570,6 @@
                 <w:lang w:val="en-GB"/>
               </w:rPr>
             </w:pPr>
-            <w:proofErr w:type="spellStart"/>
             <w:r>
               <w:rPr>
                 <w:b w:val="0"/>
@@ -43043,7 +41580,6 @@
               </w:rPr>
               <w:t>InsertProposal</w:t>
             </w:r>
-            <w:proofErr w:type="spellEnd"/>
           </w:p>
         </w:tc>
         <w:tc>
@@ -43119,25 +41655,7 @@
                 <w:szCs w:val="18"/>
                 <w:lang w:val="en-GB"/>
               </w:rPr>
-              <w:t xml:space="preserve">Inserts a new user proposal if it </w:t>
-            </w:r>
-            <w:proofErr w:type="spellStart"/>
-            <w:r>
-              <w:rPr>
-                <w:sz w:val="18"/>
-                <w:szCs w:val="18"/>
-                <w:lang w:val="en-GB"/>
-              </w:rPr>
-              <w:t>fullfills</w:t>
-            </w:r>
-            <w:proofErr w:type="spellEnd"/>
-            <w:r>
-              <w:rPr>
-                <w:sz w:val="18"/>
-                <w:szCs w:val="18"/>
-                <w:lang w:val="en-GB"/>
-              </w:rPr>
-              <w:t xml:space="preserve"> the requirements specified by the Council.</w:t>
+              <w:t>Inserts a new user proposal if it fullfills the requirements specified by the Council.</w:t>
             </w:r>
           </w:p>
         </w:tc>
@@ -43158,7 +41676,6 @@
                 <w:lang w:val="en-GB"/>
               </w:rPr>
             </w:pPr>
-            <w:proofErr w:type="spellStart"/>
             <w:r>
               <w:rPr>
                 <w:b w:val="0"/>
@@ -43169,7 +41686,6 @@
               </w:rPr>
               <w:t>UpdateProposal</w:t>
             </w:r>
-            <w:proofErr w:type="spellEnd"/>
           </w:p>
         </w:tc>
         <w:tc>
@@ -43250,7 +41766,6 @@
           <w:lang w:val="en-GB"/>
         </w:rPr>
       </w:pPr>
-      <w:proofErr w:type="spellStart"/>
       <w:r>
         <w:rPr>
           <w:lang w:val="en-GB"/>
@@ -43263,7 +41778,6 @@
         </w:rPr>
         <w:t>Producer</w:t>
       </w:r>
-      <w:proofErr w:type="spellEnd"/>
     </w:p>
     <w:tbl>
       <w:tblPr>
@@ -43401,7 +41915,6 @@
                 <w:lang w:val="en-GB"/>
               </w:rPr>
             </w:pPr>
-            <w:proofErr w:type="spellStart"/>
             <w:r>
               <w:rPr>
                 <w:sz w:val="20"/>
@@ -43410,7 +41923,6 @@
               </w:rPr>
               <w:t>CreateLog</w:t>
             </w:r>
-            <w:proofErr w:type="spellEnd"/>
           </w:p>
         </w:tc>
         <w:tc>
@@ -43498,25 +42010,7 @@
                 <w:szCs w:val="20"/>
                 <w:lang w:val="en-GB"/>
               </w:rPr>
-              <w:t xml:space="preserve"> part of </w:t>
-            </w:r>
-            <w:proofErr w:type="spellStart"/>
-            <w:r>
-              <w:rPr>
-                <w:sz w:val="20"/>
-                <w:szCs w:val="20"/>
-                <w:lang w:val="en-GB"/>
-              </w:rPr>
-              <w:t>KafkaStream</w:t>
-            </w:r>
-            <w:proofErr w:type="spellEnd"/>
-            <w:r>
-              <w:rPr>
-                <w:sz w:val="20"/>
-                <w:szCs w:val="20"/>
-                <w:lang w:val="en-GB"/>
-              </w:rPr>
-              <w:t>.</w:t>
+              <w:t xml:space="preserve"> part of KafkaStream.</w:t>
             </w:r>
           </w:p>
         </w:tc>
@@ -43617,7 +42111,6 @@
           <w:lang w:val="en-GB" w:eastAsia="es-ES"/>
         </w:rPr>
       </w:pPr>
-      <w:proofErr w:type="spellStart"/>
       <w:r>
         <w:rPr>
           <w:rFonts w:ascii="Cambria" w:eastAsiaTheme="majorEastAsia" w:hAnsi="Cambria" w:cstheme="majorBidi"/>
@@ -43627,7 +42120,6 @@
         </w:rPr>
         <w:t>KafkaProducer</w:t>
       </w:r>
-      <w:proofErr w:type="spellEnd"/>
     </w:p>
     <w:p>
       <w:pPr>
@@ -43639,21 +42131,7 @@
         <w:rPr>
           <w:lang w:val="en-GB"/>
         </w:rPr>
-        <w:t xml:space="preserve">For each one of the events produced in the Participation System (create proposal, vote proposal, comment proposal, vote comment…) the </w:t>
-      </w:r>
-      <w:proofErr w:type="spellStart"/>
-      <w:r>
-        <w:rPr>
-          <w:lang w:val="en-GB"/>
-        </w:rPr>
-        <w:t>kafka</w:t>
-      </w:r>
-      <w:proofErr w:type="spellEnd"/>
-      <w:r>
-        <w:rPr>
-          <w:lang w:val="en-GB"/>
-        </w:rPr>
-        <w:t xml:space="preserve"> producer must generate a log in order to inform the dashboard about the update.</w:t>
+        <w:t>For each one of the events produced in the Participation System (create proposal, vote proposal, comment proposal, vote comment…) the kafka producer must generate a log in order to inform the dashboard about the update.</w:t>
       </w:r>
     </w:p>
     <w:p>
@@ -43670,7 +42148,6 @@
           <w:lang w:val="en-GB" w:eastAsia="es-ES"/>
         </w:rPr>
       </w:pPr>
-      <w:proofErr w:type="spellStart"/>
       <w:r>
         <w:rPr>
           <w:rFonts w:ascii="Cambria" w:eastAsiaTheme="majorEastAsia" w:hAnsi="Cambria" w:cstheme="majorBidi"/>
@@ -43690,7 +42167,6 @@
         </w:rPr>
         <w:t>Management</w:t>
       </w:r>
-      <w:proofErr w:type="spellEnd"/>
     </w:p>
     <w:p>
       <w:pPr>
@@ -44802,23 +43278,13 @@
               <w:szCs w:val="18"/>
             </w:rPr>
           </w:pPr>
-          <w:proofErr w:type="spellStart"/>
           <w:r>
             <w:rPr>
               <w:rFonts w:ascii="Arial" w:eastAsia="Arial" w:hAnsi="Arial" w:cs="Arial"/>
               <w:sz w:val="18"/>
               <w:szCs w:val="18"/>
             </w:rPr>
-            <w:t>Authors</w:t>
-          </w:r>
-          <w:proofErr w:type="spellEnd"/>
-          <w:r>
-            <w:rPr>
-              <w:rFonts w:ascii="Arial" w:eastAsia="Arial" w:hAnsi="Arial" w:cs="Arial"/>
-              <w:sz w:val="18"/>
-              <w:szCs w:val="18"/>
-            </w:rPr>
-            <w:t>: Juan Francisco Piñera</w:t>
+            <w:t>Authors: Juan Francisco Piñera</w:t>
           </w:r>
           <w:r>
             <w:rPr>
@@ -44834,36 +43300,8 @@
               <w:sz w:val="18"/>
               <w:szCs w:val="18"/>
             </w:rPr>
-            <w:t xml:space="preserve">; </w:t>
+            <w:t>; Gullermo Rodriguez</w:t>
           </w:r>
-          <w:proofErr w:type="spellStart"/>
-          <w:r>
-            <w:rPr>
-              <w:rFonts w:ascii="Arial" w:eastAsia="Arial" w:hAnsi="Arial" w:cs="Arial"/>
-              <w:sz w:val="18"/>
-              <w:szCs w:val="18"/>
-            </w:rPr>
-            <w:t>Gullermo</w:t>
-          </w:r>
-          <w:proofErr w:type="spellEnd"/>
-          <w:r>
-            <w:rPr>
-              <w:rFonts w:ascii="Arial" w:eastAsia="Arial" w:hAnsi="Arial" w:cs="Arial"/>
-              <w:sz w:val="18"/>
-              <w:szCs w:val="18"/>
-            </w:rPr>
-            <w:t xml:space="preserve"> </w:t>
-          </w:r>
-          <w:proofErr w:type="spellStart"/>
-          <w:r>
-            <w:rPr>
-              <w:rFonts w:ascii="Arial" w:eastAsia="Arial" w:hAnsi="Arial" w:cs="Arial"/>
-              <w:sz w:val="18"/>
-              <w:szCs w:val="18"/>
-            </w:rPr>
-            <w:t>Rodriguez</w:t>
-          </w:r>
-          <w:proofErr w:type="spellEnd"/>
           <w:r>
             <w:rPr>
               <w:rFonts w:ascii="Arial" w:eastAsia="Arial" w:hAnsi="Arial" w:cs="Arial"/>
@@ -44878,18 +43316,8 @@
               <w:sz w:val="18"/>
               <w:szCs w:val="18"/>
             </w:rPr>
-            <w:t xml:space="preserve">; Gonzalo de la Cruz; Paula </w:t>
+            <w:t>; Gonzalo de la Cruz; Paula Tuñon</w:t>
           </w:r>
-          <w:proofErr w:type="spellStart"/>
-          <w:r>
-            <w:rPr>
-              <w:rFonts w:ascii="Arial" w:eastAsia="Arial" w:hAnsi="Arial" w:cs="Arial"/>
-              <w:sz w:val="18"/>
-              <w:szCs w:val="18"/>
-            </w:rPr>
-            <w:t>Tuñon</w:t>
-          </w:r>
-          <w:proofErr w:type="spellEnd"/>
           <w:r>
             <w:rPr>
               <w:rFonts w:ascii="Arial" w:eastAsia="Arial" w:hAnsi="Arial" w:cs="Arial"/>
@@ -44904,18 +43332,8 @@
               <w:sz w:val="18"/>
               <w:szCs w:val="18"/>
             </w:rPr>
-            <w:t xml:space="preserve">; Oriol </w:t>
+            <w:t>; Oriol Invernón</w:t>
           </w:r>
-          <w:proofErr w:type="spellStart"/>
-          <w:r>
-            <w:rPr>
-              <w:rFonts w:ascii="Arial" w:eastAsia="Arial" w:hAnsi="Arial" w:cs="Arial"/>
-              <w:sz w:val="18"/>
-              <w:szCs w:val="18"/>
-            </w:rPr>
-            <w:t>Invernón</w:t>
-          </w:r>
-          <w:proofErr w:type="spellEnd"/>
           <w:r>
             <w:rPr>
               <w:rFonts w:ascii="Arial" w:eastAsia="Arial" w:hAnsi="Arial" w:cs="Arial"/>
@@ -44930,25 +43348,7 @@
               <w:sz w:val="18"/>
               <w:szCs w:val="18"/>
             </w:rPr>
-            <w:t xml:space="preserve">; </w:t>
-          </w:r>
-          <w:proofErr w:type="spellStart"/>
-          <w:r>
-            <w:rPr>
-              <w:rFonts w:ascii="Arial" w:eastAsia="Arial" w:hAnsi="Arial" w:cs="Arial"/>
-              <w:sz w:val="18"/>
-              <w:szCs w:val="18"/>
-            </w:rPr>
-            <w:t>Adrian</w:t>
-          </w:r>
-          <w:proofErr w:type="spellEnd"/>
-          <w:r>
-            <w:rPr>
-              <w:rFonts w:ascii="Arial" w:eastAsia="Arial" w:hAnsi="Arial" w:cs="Arial"/>
-              <w:sz w:val="18"/>
-              <w:szCs w:val="18"/>
-            </w:rPr>
-            <w:t xml:space="preserve"> Mirón</w:t>
+            <w:t>; Adrian Mirón</w:t>
           </w:r>
           <w:r>
             <w:rPr>
@@ -45193,7 +43593,6 @@
             </w:rPr>
             <w:fldChar w:fldCharType="separate"/>
           </w:r>
-          <w:proofErr w:type="spellStart"/>
           <w:r>
             <w:rPr>
               <w:rFonts w:ascii="Arial" w:eastAsia="Arial" w:hAnsi="Arial" w:cs="Arial"/>
@@ -45201,17 +43600,7 @@
               <w:szCs w:val="18"/>
               <w:lang w:val="en-GB"/>
             </w:rPr>
-            <w:t>GestUsers</w:t>
-          </w:r>
-          <w:proofErr w:type="spellEnd"/>
-          <w:r>
-            <w:rPr>
-              <w:rFonts w:ascii="Arial" w:eastAsia="Arial" w:hAnsi="Arial" w:cs="Arial"/>
-              <w:sz w:val="18"/>
-              <w:szCs w:val="18"/>
-              <w:lang w:val="en-GB"/>
-            </w:rPr>
-            <w:t>: Citizen Participation System</w:t>
+            <w:t>GestUsers: Citizen Participation System</w:t>
           </w:r>
           <w:r>
             <w:fldChar w:fldCharType="end"/>
@@ -45234,7 +43623,6 @@
               <w:szCs w:val="18"/>
             </w:rPr>
           </w:pPr>
-          <w:proofErr w:type="spellStart"/>
           <w:r>
             <w:rPr>
               <w:rStyle w:val="Nmerodepgina"/>
@@ -45242,17 +43630,7 @@
               <w:sz w:val="18"/>
               <w:szCs w:val="18"/>
             </w:rPr>
-            <w:t>Sheet</w:t>
-          </w:r>
-          <w:proofErr w:type="spellEnd"/>
-          <w:r>
-            <w:rPr>
-              <w:rStyle w:val="Nmerodepgina"/>
-              <w:rFonts w:ascii="Arial" w:eastAsia="Arial" w:hAnsi="Arial" w:cs="Arial"/>
-              <w:sz w:val="18"/>
-              <w:szCs w:val="18"/>
-            </w:rPr>
-            <w:t xml:space="preserve"> </w:t>
+            <w:t xml:space="preserve">Sheet </w:t>
           </w:r>
           <w:r>
             <w:rPr>
@@ -45292,7 +43670,7 @@
               <w:sz w:val="18"/>
               <w:szCs w:val="18"/>
             </w:rPr>
-            <w:t>4</w:t>
+            <w:t>20</w:t>
           </w:r>
           <w:r>
             <w:rPr>
@@ -45351,7 +43729,7 @@
               <w:sz w:val="18"/>
               <w:szCs w:val="18"/>
             </w:rPr>
-            <w:t>41</w:t>
+            <w:t>42</w:t>
           </w:r>
           <w:r>
             <w:rPr>
@@ -52661,7 +51039,9 @@
     <w:rsid w:val="0088762D"/>
     <w:rsid w:val="008B5859"/>
     <w:rsid w:val="00A44F44"/>
+    <w:rsid w:val="00A75446"/>
     <w:rsid w:val="00B835A1"/>
+    <w:rsid w:val="00C5169E"/>
     <w:rsid w:val="00C94357"/>
     <w:rsid w:val="00CF6842"/>
     <w:rsid w:val="00E71297"/>
@@ -53482,7 +51862,7 @@
 </file>
 
 <file path=customXml/itemProps2.xml><?xml version="1.0" encoding="utf-8"?>
-<ds:datastoreItem xmlns:ds="http://schemas.openxmlformats.org/officeDocument/2006/customXml" ds:itemID="{374FA2BB-BE05-48EA-92F9-0636D01FD1EE}">
+<ds:datastoreItem xmlns:ds="http://schemas.openxmlformats.org/officeDocument/2006/customXml" ds:itemID="{F8F8EB30-B891-48B6-A6F3-E85C70C1C151}">
   <ds:schemaRefs>
     <ds:schemaRef ds:uri="http://schemas.openxmlformats.org/officeDocument/2006/bibliography"/>
   </ds:schemaRefs>

</xml_diff>